<commit_message>
Modificaciones del 16 de marzo 2022
</commit_message>
<xml_diff>
--- a/PASOS PARA TRABAJAR CON CODEIGNITER.docx
+++ b/PASOS PARA TRABAJAR CON CODEIGNITER.docx
@@ -317,7 +317,8 @@
       </w:pPr>
       <w:r>
         <w:rPr>
-          <w:lang w:val="es-ES"/>
+          <w:noProof/>
+          <w:lang w:eastAsia="es-CO"/>
         </w:rPr>
         <w:drawing>
           <wp:inline distT="0" distB="0" distL="0" distR="0" wp14:anchorId="30B3819F" wp14:editId="6ADF0CCA">
@@ -419,7 +420,8 @@
       </w:pPr>
       <w:r>
         <w:rPr>
-          <w:lang w:val="es-ES"/>
+          <w:noProof/>
+          <w:lang w:eastAsia="es-CO"/>
         </w:rPr>
         <w:drawing>
           <wp:inline distT="0" distB="0" distL="0" distR="0" wp14:anchorId="22694798" wp14:editId="03D98B73">
@@ -487,7 +489,8 @@
       </w:pPr>
       <w:r>
         <w:rPr>
-          <w:lang w:val="es-ES"/>
+          <w:noProof/>
+          <w:lang w:eastAsia="es-CO"/>
         </w:rPr>
         <w:drawing>
           <wp:inline distT="0" distB="0" distL="0" distR="0" wp14:anchorId="3A34FD86" wp14:editId="6FE2CE92">
@@ -590,7 +593,8 @@
       </w:pPr>
       <w:r>
         <w:rPr>
-          <w:lang w:val="es-ES"/>
+          <w:noProof/>
+          <w:lang w:eastAsia="es-CO"/>
         </w:rPr>
         <w:drawing>
           <wp:inline distT="0" distB="0" distL="0" distR="0" wp14:anchorId="36DE68E6" wp14:editId="7A363C6A">
@@ -670,7 +674,8 @@
       </w:pPr>
       <w:r>
         <w:rPr>
-          <w:lang w:val="es-ES"/>
+          <w:noProof/>
+          <w:lang w:eastAsia="es-CO"/>
         </w:rPr>
         <w:drawing>
           <wp:inline distT="0" distB="0" distL="0" distR="0" wp14:anchorId="6790C8CD" wp14:editId="24F05303">
@@ -827,7 +832,8 @@
             </w:pPr>
             <w:r>
               <w:rPr>
-                <w:lang w:val="es-ES"/>
+                <w:noProof/>
+                <w:lang w:eastAsia="es-CO"/>
               </w:rPr>
               <w:drawing>
                 <wp:inline distT="0" distB="0" distL="0" distR="0" wp14:anchorId="34FF1F84" wp14:editId="3A68CC97">
@@ -929,7 +935,8 @@
             </w:pPr>
             <w:r>
               <w:rPr>
-                <w:lang w:val="es-ES"/>
+                <w:noProof/>
+                <w:lang w:eastAsia="es-CO"/>
               </w:rPr>
               <w:drawing>
                 <wp:inline distT="0" distB="0" distL="0" distR="0" wp14:anchorId="617D9B30" wp14:editId="2AB77494">
@@ -1039,7 +1046,8 @@
             </w:pPr>
             <w:r>
               <w:rPr>
-                <w:lang w:val="es-ES"/>
+                <w:noProof/>
+                <w:lang w:eastAsia="es-CO"/>
               </w:rPr>
               <w:drawing>
                 <wp:inline distT="0" distB="0" distL="0" distR="0" wp14:anchorId="5B001A12" wp14:editId="2DF5093E">
@@ -1194,7 +1202,8 @@
       </w:pPr>
       <w:r>
         <w:rPr>
-          <w:lang w:val="es-ES"/>
+          <w:noProof/>
+          <w:lang w:eastAsia="es-CO"/>
         </w:rPr>
         <w:drawing>
           <wp:inline distT="0" distB="0" distL="0" distR="0" wp14:anchorId="75ACB53D" wp14:editId="662AC270">
@@ -1269,13 +1278,7 @@
         <w:rPr>
           <w:lang w:val="es-ES"/>
         </w:rPr>
-        <w:t>App</w:t>
-      </w:r>
-      <w:r>
-        <w:rPr>
-          <w:lang w:val="es-ES"/>
-        </w:rPr>
-        <w:t>.php</w:t>
+        <w:t>App.php</w:t>
       </w:r>
       <w:proofErr w:type="spellEnd"/>
       <w:r>
@@ -1308,7 +1311,8 @@
       </w:pPr>
       <w:r>
         <w:rPr>
-          <w:lang w:val="es-ES"/>
+          <w:noProof/>
+          <w:lang w:eastAsia="es-CO"/>
         </w:rPr>
         <w:drawing>
           <wp:inline distT="0" distB="0" distL="0" distR="0" wp14:anchorId="0CD6DF9F" wp14:editId="6CBDC449">
@@ -1428,7 +1432,8 @@
       </w:pPr>
       <w:r>
         <w:rPr>
-          <w:lang w:val="es-ES"/>
+          <w:noProof/>
+          <w:lang w:eastAsia="es-CO"/>
         </w:rPr>
         <w:drawing>
           <wp:inline distT="0" distB="0" distL="0" distR="0" wp14:anchorId="5B8F7C01" wp14:editId="48670BA3">
@@ -1508,7 +1513,8 @@
       </w:pPr>
       <w:r>
         <w:rPr>
-          <w:lang w:val="es-ES"/>
+          <w:noProof/>
+          <w:lang w:eastAsia="es-CO"/>
         </w:rPr>
         <w:drawing>
           <wp:inline distT="0" distB="0" distL="0" distR="0" wp14:anchorId="3B17B520" wp14:editId="65BE2A44">
@@ -1696,7 +1702,8 @@
       </w:pPr>
       <w:r>
         <w:rPr>
-          <w:lang w:val="es-ES"/>
+          <w:noProof/>
+          <w:lang w:eastAsia="es-CO"/>
         </w:rPr>
         <w:drawing>
           <wp:inline distT="0" distB="0" distL="0" distR="0" wp14:anchorId="70CD3CBA" wp14:editId="0507FBA2">
@@ -1786,7 +1793,8 @@
       </w:pPr>
       <w:r>
         <w:rPr>
-          <w:lang w:val="es-ES"/>
+          <w:noProof/>
+          <w:lang w:eastAsia="es-CO"/>
         </w:rPr>
         <w:drawing>
           <wp:inline distT="0" distB="0" distL="0" distR="0" wp14:anchorId="277E3F51" wp14:editId="5BC69723">
@@ -1834,7 +1842,8 @@
       </w:pPr>
       <w:r>
         <w:rPr>
-          <w:lang w:val="es-ES"/>
+          <w:noProof/>
+          <w:lang w:eastAsia="es-CO"/>
         </w:rPr>
         <w:drawing>
           <wp:inline distT="0" distB="0" distL="0" distR="0" wp14:anchorId="672CB5F1" wp14:editId="5413187C">
@@ -1950,7 +1959,8 @@
       </w:r>
       <w:r>
         <w:rPr>
-          <w:lang w:val="es-ES"/>
+          <w:noProof/>
+          <w:lang w:eastAsia="es-CO"/>
         </w:rPr>
         <w:drawing>
           <wp:inline distT="0" distB="0" distL="0" distR="0" wp14:anchorId="7C3DE234" wp14:editId="27AB8BB7">
@@ -2058,7 +2068,8 @@
       </w:pPr>
       <w:r>
         <w:rPr>
-          <w:lang w:val="es-ES"/>
+          <w:noProof/>
+          <w:lang w:eastAsia="es-CO"/>
         </w:rPr>
         <w:drawing>
           <wp:inline distT="0" distB="0" distL="0" distR="0" wp14:anchorId="7ED1BC25" wp14:editId="61A6138C">
@@ -2131,7 +2142,8 @@
       </w:pPr>
       <w:r>
         <w:rPr>
-          <w:lang w:val="es-ES"/>
+          <w:noProof/>
+          <w:lang w:eastAsia="es-CO"/>
         </w:rPr>
         <w:drawing>
           <wp:inline distT="0" distB="0" distL="0" distR="0" wp14:anchorId="3B0BD209" wp14:editId="50E67848">
@@ -2215,7 +2227,8 @@
       </w:pPr>
       <w:r>
         <w:rPr>
-          <w:lang w:val="es-ES"/>
+          <w:noProof/>
+          <w:lang w:eastAsia="es-CO"/>
         </w:rPr>
         <w:drawing>
           <wp:inline distT="0" distB="0" distL="0" distR="0" wp14:anchorId="3A3B7B7A" wp14:editId="7B4D0AEF">
@@ -2262,7 +2275,8 @@
       </w:pPr>
       <w:r>
         <w:rPr>
-          <w:lang w:val="es-ES"/>
+          <w:noProof/>
+          <w:lang w:eastAsia="es-CO"/>
         </w:rPr>
         <w:drawing>
           <wp:inline distT="0" distB="0" distL="0" distR="0" wp14:anchorId="431CCE4B" wp14:editId="7516BCBB">
@@ -2323,7 +2337,8 @@
       </w:pPr>
       <w:r>
         <w:rPr>
-          <w:lang w:val="es-ES"/>
+          <w:noProof/>
+          <w:lang w:eastAsia="es-CO"/>
         </w:rPr>
         <w:drawing>
           <wp:inline distT="0" distB="0" distL="0" distR="0" wp14:anchorId="4D3058F3" wp14:editId="3EB74B2F">
@@ -2505,8 +2520,6 @@
         </w:rPr>
         <w:t>Bootstrap</w:t>
       </w:r>
-      <w:bookmarkStart w:id="0" w:name="_GoBack"/>
-      <w:bookmarkEnd w:id="0"/>
       <w:proofErr w:type="spellEnd"/>
       <w:r>
         <w:rPr>
@@ -2578,7 +2591,8 @@
       </w:pPr>
       <w:r>
         <w:rPr>
-          <w:lang w:val="es-ES"/>
+          <w:noProof/>
+          <w:lang w:eastAsia="es-CO"/>
         </w:rPr>
         <w:drawing>
           <wp:inline distT="0" distB="0" distL="0" distR="0" wp14:anchorId="6D00EC57" wp14:editId="4FA4472B">
@@ -2633,7 +2647,1234 @@
     </w:p>
     <w:p>
       <w:pPr>
-        <w:rPr>
+        <w:jc w:val="center"/>
+        <w:rPr>
+          <w:b/>
+          <w:lang w:val="es-ES"/>
+        </w:rPr>
+      </w:pPr>
+      <w:r>
+        <w:rPr>
+          <w:b/>
+          <w:lang w:val="es-ES"/>
+        </w:rPr>
+        <w:lastRenderedPageBreak/>
+        <w:t>CONFIGURANDO PARA DEPURAR ERRORES (O VER LOS ERRORES)</w:t>
+      </w:r>
+    </w:p>
+    <w:p>
+      <w:pPr>
+        <w:pStyle w:val="Prrafodelista"/>
+        <w:numPr>
+          <w:ilvl w:val="0"/>
+          <w:numId w:val="5"/>
+        </w:numPr>
+        <w:rPr>
+          <w:lang w:val="es-ES"/>
+        </w:rPr>
+      </w:pPr>
+      <w:r>
+        <w:rPr>
+          <w:lang w:val="es-ES"/>
+        </w:rPr>
+        <w:t>Ir a app/</w:t>
+      </w:r>
+      <w:proofErr w:type="spellStart"/>
+      <w:r>
+        <w:rPr>
+          <w:lang w:val="es-ES"/>
+        </w:rPr>
+        <w:t>config</w:t>
+      </w:r>
+      <w:proofErr w:type="spellEnd"/>
+      <w:r>
+        <w:rPr>
+          <w:lang w:val="es-ES"/>
+        </w:rPr>
+        <w:t>/</w:t>
+      </w:r>
+      <w:proofErr w:type="spellStart"/>
+      <w:r>
+        <w:rPr>
+          <w:lang w:val="es-ES"/>
+        </w:rPr>
+        <w:t>Boot</w:t>
+      </w:r>
+      <w:proofErr w:type="spellEnd"/>
+      <w:r>
+        <w:rPr>
+          <w:lang w:val="es-ES"/>
+        </w:rPr>
+        <w:t>/</w:t>
+      </w:r>
+      <w:proofErr w:type="spellStart"/>
+      <w:r>
+        <w:rPr>
+          <w:lang w:val="es-ES"/>
+        </w:rPr>
+        <w:t>production.php</w:t>
+      </w:r>
+      <w:proofErr w:type="spellEnd"/>
+    </w:p>
+    <w:p>
+      <w:pPr>
+        <w:ind w:left="360"/>
+        <w:rPr>
+          <w:lang w:val="es-ES"/>
+        </w:rPr>
+      </w:pPr>
+      <w:r>
+        <w:rPr>
+          <w:noProof/>
+          <w:lang w:eastAsia="es-CO"/>
+        </w:rPr>
+        <w:drawing>
+          <wp:inline distT="0" distB="0" distL="0" distR="0" wp14:anchorId="74E83C94" wp14:editId="49C4D370">
+            <wp:extent cx="2336800" cy="1495225"/>
+            <wp:effectExtent l="0" t="0" r="6350" b="0"/>
+            <wp:docPr id="23" name="Imagen 23"/>
+            <wp:cNvGraphicFramePr>
+              <a:graphicFrameLocks xmlns:a="http://schemas.openxmlformats.org/drawingml/2006/main" noChangeAspect="1"/>
+            </wp:cNvGraphicFramePr>
+            <a:graphic xmlns:a="http://schemas.openxmlformats.org/drawingml/2006/main">
+              <a:graphicData uri="http://schemas.openxmlformats.org/drawingml/2006/picture">
+                <pic:pic xmlns:pic="http://schemas.openxmlformats.org/drawingml/2006/picture">
+                  <pic:nvPicPr>
+                    <pic:cNvPr id="1" name=""/>
+                    <pic:cNvPicPr/>
+                  </pic:nvPicPr>
+                  <pic:blipFill>
+                    <a:blip r:embed="rId28"/>
+                    <a:stretch>
+                      <a:fillRect/>
+                    </a:stretch>
+                  </pic:blipFill>
+                  <pic:spPr>
+                    <a:xfrm>
+                      <a:off x="0" y="0"/>
+                      <a:ext cx="2360170" cy="1510178"/>
+                    </a:xfrm>
+                    <a:prstGeom prst="rect">
+                      <a:avLst/>
+                    </a:prstGeom>
+                  </pic:spPr>
+                </pic:pic>
+              </a:graphicData>
+            </a:graphic>
+          </wp:inline>
+        </w:drawing>
+      </w:r>
+    </w:p>
+    <w:p>
+      <w:pPr>
+        <w:pStyle w:val="Prrafodelista"/>
+        <w:numPr>
+          <w:ilvl w:val="0"/>
+          <w:numId w:val="5"/>
+        </w:numPr>
+        <w:rPr>
+          <w:lang w:val="es-ES"/>
+        </w:rPr>
+      </w:pPr>
+      <w:r>
+        <w:rPr>
+          <w:lang w:val="es-ES"/>
+        </w:rPr>
+        <w:t xml:space="preserve">Cambiar 0 por 1. </w:t>
+      </w:r>
+    </w:p>
+    <w:p>
+      <w:pPr>
+        <w:pStyle w:val="Prrafodelista"/>
+        <w:rPr>
+          <w:lang w:val="es-ES"/>
+        </w:rPr>
+      </w:pPr>
+    </w:p>
+    <w:p>
+      <w:pPr>
+        <w:jc w:val="center"/>
+        <w:rPr>
+          <w:b/>
+          <w:lang w:val="es-ES"/>
+        </w:rPr>
+      </w:pPr>
+      <w:r>
+        <w:rPr>
+          <w:b/>
+          <w:lang w:val="es-ES"/>
+        </w:rPr>
+        <w:t>CONSULTAR LA BASE DE DATOS</w:t>
+      </w:r>
+    </w:p>
+    <w:p>
+      <w:pPr>
+        <w:pStyle w:val="Prrafodelista"/>
+        <w:numPr>
+          <w:ilvl w:val="0"/>
+          <w:numId w:val="6"/>
+        </w:numPr>
+        <w:rPr>
+          <w:lang w:val="es-ES"/>
+        </w:rPr>
+      </w:pPr>
+      <w:r>
+        <w:rPr>
+          <w:lang w:val="es-ES"/>
+        </w:rPr>
+        <w:t>Lo primero en el modelo Curso (el único creado hasta ahora) hacemos lo siguiente:</w:t>
+      </w:r>
+    </w:p>
+    <w:p>
+      <w:pPr>
+        <w:rPr>
+          <w:b/>
+          <w:lang w:val="es-ES"/>
+        </w:rPr>
+      </w:pPr>
+      <w:r>
+        <w:rPr>
+          <w:b/>
+          <w:noProof/>
+          <w:lang w:eastAsia="es-CO"/>
+        </w:rPr>
+        <w:drawing>
+          <wp:inline distT="0" distB="0" distL="0" distR="0" wp14:anchorId="79968B1B" wp14:editId="525F262A">
+            <wp:extent cx="4013200" cy="1440074"/>
+            <wp:effectExtent l="0" t="0" r="6350" b="8255"/>
+            <wp:docPr id="24" name="Imagen 24"/>
+            <wp:cNvGraphicFramePr>
+              <a:graphicFrameLocks xmlns:a="http://schemas.openxmlformats.org/drawingml/2006/main" noChangeAspect="1"/>
+            </wp:cNvGraphicFramePr>
+            <a:graphic xmlns:a="http://schemas.openxmlformats.org/drawingml/2006/main">
+              <a:graphicData uri="http://schemas.openxmlformats.org/drawingml/2006/picture">
+                <pic:pic xmlns:pic="http://schemas.openxmlformats.org/drawingml/2006/picture">
+                  <pic:nvPicPr>
+                    <pic:cNvPr id="1" name=""/>
+                    <pic:cNvPicPr/>
+                  </pic:nvPicPr>
+                  <pic:blipFill>
+                    <a:blip r:embed="rId29"/>
+                    <a:stretch>
+                      <a:fillRect/>
+                    </a:stretch>
+                  </pic:blipFill>
+                  <pic:spPr>
+                    <a:xfrm>
+                      <a:off x="0" y="0"/>
+                      <a:ext cx="4020331" cy="1442633"/>
+                    </a:xfrm>
+                    <a:prstGeom prst="rect">
+                      <a:avLst/>
+                    </a:prstGeom>
+                  </pic:spPr>
+                </pic:pic>
+              </a:graphicData>
+            </a:graphic>
+          </wp:inline>
+        </w:drawing>
+      </w:r>
+    </w:p>
+    <w:p>
+      <w:pPr>
+        <w:pStyle w:val="Prrafodelista"/>
+        <w:numPr>
+          <w:ilvl w:val="0"/>
+          <w:numId w:val="6"/>
+        </w:numPr>
+        <w:rPr>
+          <w:lang w:val="es-ES"/>
+        </w:rPr>
+      </w:pPr>
+      <w:r>
+        <w:rPr>
+          <w:lang w:val="es-ES"/>
+        </w:rPr>
+        <w:t>Luego se debe llamar la información desde el controlador (en el ejemplo, Cursos)</w:t>
+      </w:r>
+      <w:r>
+        <w:rPr>
+          <w:lang w:val="es-ES"/>
+        </w:rPr>
+        <w:t xml:space="preserve">, en el método </w:t>
+      </w:r>
+      <w:proofErr w:type="spellStart"/>
+      <w:proofErr w:type="gramStart"/>
+      <w:r>
+        <w:rPr>
+          <w:lang w:val="es-ES"/>
+        </w:rPr>
+        <w:t>index</w:t>
+      </w:r>
+      <w:proofErr w:type="spellEnd"/>
+      <w:r>
+        <w:rPr>
+          <w:lang w:val="es-ES"/>
+        </w:rPr>
+        <w:t>(</w:t>
+      </w:r>
+      <w:proofErr w:type="gramEnd"/>
+      <w:r>
+        <w:rPr>
+          <w:lang w:val="es-ES"/>
+        </w:rPr>
+        <w:t>)</w:t>
+      </w:r>
+      <w:r>
+        <w:rPr>
+          <w:lang w:val="es-ES"/>
+        </w:rPr>
+        <w:t>:</w:t>
+      </w:r>
+    </w:p>
+    <w:p>
+      <w:pPr>
+        <w:rPr>
+          <w:lang w:val="es-ES"/>
+        </w:rPr>
+      </w:pPr>
+      <w:r>
+        <w:rPr>
+          <w:noProof/>
+          <w:lang w:eastAsia="es-CO"/>
+        </w:rPr>
+        <w:drawing>
+          <wp:inline distT="0" distB="0" distL="0" distR="0" wp14:anchorId="1ECD1EFD" wp14:editId="67A55FAF">
+            <wp:extent cx="5060950" cy="1283848"/>
+            <wp:effectExtent l="0" t="0" r="6350" b="0"/>
+            <wp:docPr id="25" name="Imagen 25"/>
+            <wp:cNvGraphicFramePr>
+              <a:graphicFrameLocks xmlns:a="http://schemas.openxmlformats.org/drawingml/2006/main" noChangeAspect="1"/>
+            </wp:cNvGraphicFramePr>
+            <a:graphic xmlns:a="http://schemas.openxmlformats.org/drawingml/2006/main">
+              <a:graphicData uri="http://schemas.openxmlformats.org/drawingml/2006/picture">
+                <pic:pic xmlns:pic="http://schemas.openxmlformats.org/drawingml/2006/picture">
+                  <pic:nvPicPr>
+                    <pic:cNvPr id="1" name=""/>
+                    <pic:cNvPicPr/>
+                  </pic:nvPicPr>
+                  <pic:blipFill>
+                    <a:blip r:embed="rId30"/>
+                    <a:stretch>
+                      <a:fillRect/>
+                    </a:stretch>
+                  </pic:blipFill>
+                  <pic:spPr>
+                    <a:xfrm>
+                      <a:off x="0" y="0"/>
+                      <a:ext cx="5077801" cy="1288123"/>
+                    </a:xfrm>
+                    <a:prstGeom prst="rect">
+                      <a:avLst/>
+                    </a:prstGeom>
+                  </pic:spPr>
+                </pic:pic>
+              </a:graphicData>
+            </a:graphic>
+          </wp:inline>
+        </w:drawing>
+      </w:r>
+    </w:p>
+    <w:p>
+      <w:pPr>
+        <w:pStyle w:val="Prrafodelista"/>
+        <w:numPr>
+          <w:ilvl w:val="0"/>
+          <w:numId w:val="6"/>
+        </w:numPr>
+        <w:rPr>
+          <w:lang w:val="es-ES"/>
+        </w:rPr>
+      </w:pPr>
+      <w:r>
+        <w:rPr>
+          <w:lang w:val="es-ES"/>
+        </w:rPr>
+        <w:t xml:space="preserve">El índice del </w:t>
+      </w:r>
+      <w:proofErr w:type="spellStart"/>
+      <w:r>
+        <w:rPr>
+          <w:lang w:val="es-ES"/>
+        </w:rPr>
+        <w:t>array</w:t>
+      </w:r>
+      <w:proofErr w:type="spellEnd"/>
+      <w:r>
+        <w:rPr>
+          <w:lang w:val="es-ES"/>
+        </w:rPr>
+        <w:t xml:space="preserve"> $datos, que en este ejemplo lo llamamos ‘cursos’, y que está en los corchetes, lo debemos tratar como una variable dentro de la vista </w:t>
+      </w:r>
+      <w:proofErr w:type="spellStart"/>
+      <w:r>
+        <w:rPr>
+          <w:lang w:val="es-ES"/>
+        </w:rPr>
+        <w:t>listar.php</w:t>
+      </w:r>
+      <w:proofErr w:type="spellEnd"/>
+      <w:r>
+        <w:rPr>
+          <w:lang w:val="es-ES"/>
+        </w:rPr>
+        <w:t xml:space="preserve">. Por </w:t>
+      </w:r>
+      <w:proofErr w:type="gramStart"/>
+      <w:r>
+        <w:rPr>
+          <w:lang w:val="es-ES"/>
+        </w:rPr>
+        <w:t>tanto</w:t>
+      </w:r>
+      <w:proofErr w:type="gramEnd"/>
+      <w:r>
+        <w:rPr>
+          <w:lang w:val="es-ES"/>
+        </w:rPr>
+        <w:t xml:space="preserve"> lo llamamos en la vista como $cursos, y así podremos mostrar la información de la tabla, en la vista:</w:t>
+      </w:r>
+    </w:p>
+    <w:p>
+      <w:pPr>
+        <w:ind w:left="360"/>
+        <w:rPr>
+          <w:lang w:val="es-ES"/>
+        </w:rPr>
+      </w:pPr>
+      <w:r>
+        <w:rPr>
+          <w:noProof/>
+          <w:lang w:eastAsia="es-CO"/>
+        </w:rPr>
+        <w:drawing>
+          <wp:inline distT="0" distB="0" distL="0" distR="0" wp14:anchorId="1B246782" wp14:editId="19C3E2A6">
+            <wp:extent cx="2425700" cy="569208"/>
+            <wp:effectExtent l="0" t="0" r="0" b="2540"/>
+            <wp:docPr id="26" name="Imagen 26"/>
+            <wp:cNvGraphicFramePr>
+              <a:graphicFrameLocks xmlns:a="http://schemas.openxmlformats.org/drawingml/2006/main" noChangeAspect="1"/>
+            </wp:cNvGraphicFramePr>
+            <a:graphic xmlns:a="http://schemas.openxmlformats.org/drawingml/2006/main">
+              <a:graphicData uri="http://schemas.openxmlformats.org/drawingml/2006/picture">
+                <pic:pic xmlns:pic="http://schemas.openxmlformats.org/drawingml/2006/picture">
+                  <pic:nvPicPr>
+                    <pic:cNvPr id="1" name=""/>
+                    <pic:cNvPicPr/>
+                  </pic:nvPicPr>
+                  <pic:blipFill>
+                    <a:blip r:embed="rId31"/>
+                    <a:stretch>
+                      <a:fillRect/>
+                    </a:stretch>
+                  </pic:blipFill>
+                  <pic:spPr>
+                    <a:xfrm>
+                      <a:off x="0" y="0"/>
+                      <a:ext cx="2465026" cy="578436"/>
+                    </a:xfrm>
+                    <a:prstGeom prst="rect">
+                      <a:avLst/>
+                    </a:prstGeom>
+                  </pic:spPr>
+                </pic:pic>
+              </a:graphicData>
+            </a:graphic>
+          </wp:inline>
+        </w:drawing>
+      </w:r>
+    </w:p>
+    <w:p>
+      <w:pPr>
+        <w:ind w:left="360"/>
+        <w:rPr>
+          <w:lang w:val="es-ES"/>
+        </w:rPr>
+      </w:pPr>
+      <w:r>
+        <w:rPr>
+          <w:noProof/>
+          <w:lang w:eastAsia="es-CO"/>
+        </w:rPr>
+        <w:lastRenderedPageBreak/>
+        <w:drawing>
+          <wp:inline distT="0" distB="0" distL="0" distR="0" wp14:anchorId="047067DE" wp14:editId="3484DF06">
+            <wp:extent cx="4025900" cy="2149606"/>
+            <wp:effectExtent l="0" t="0" r="0" b="3175"/>
+            <wp:docPr id="27" name="Imagen 27"/>
+            <wp:cNvGraphicFramePr>
+              <a:graphicFrameLocks xmlns:a="http://schemas.openxmlformats.org/drawingml/2006/main" noChangeAspect="1"/>
+            </wp:cNvGraphicFramePr>
+            <a:graphic xmlns:a="http://schemas.openxmlformats.org/drawingml/2006/main">
+              <a:graphicData uri="http://schemas.openxmlformats.org/drawingml/2006/picture">
+                <pic:pic xmlns:pic="http://schemas.openxmlformats.org/drawingml/2006/picture">
+                  <pic:nvPicPr>
+                    <pic:cNvPr id="1" name=""/>
+                    <pic:cNvPicPr/>
+                  </pic:nvPicPr>
+                  <pic:blipFill>
+                    <a:blip r:embed="rId32"/>
+                    <a:stretch>
+                      <a:fillRect/>
+                    </a:stretch>
+                  </pic:blipFill>
+                  <pic:spPr>
+                    <a:xfrm>
+                      <a:off x="0" y="0"/>
+                      <a:ext cx="4051734" cy="2163400"/>
+                    </a:xfrm>
+                    <a:prstGeom prst="rect">
+                      <a:avLst/>
+                    </a:prstGeom>
+                  </pic:spPr>
+                </pic:pic>
+              </a:graphicData>
+            </a:graphic>
+          </wp:inline>
+        </w:drawing>
+      </w:r>
+    </w:p>
+    <w:p>
+      <w:pPr>
+        <w:ind w:left="360"/>
+        <w:rPr>
+          <w:lang w:val="es-ES"/>
+        </w:rPr>
+      </w:pPr>
+      <w:r>
+        <w:rPr>
+          <w:lang w:val="es-ES"/>
+        </w:rPr>
+        <w:t xml:space="preserve">Como puede apreciarse, se utiliza el método </w:t>
+      </w:r>
+      <w:proofErr w:type="spellStart"/>
+      <w:r>
+        <w:rPr>
+          <w:lang w:val="es-ES"/>
+        </w:rPr>
+        <w:t>print_r</w:t>
+      </w:r>
+      <w:proofErr w:type="spellEnd"/>
+      <w:r>
+        <w:rPr>
+          <w:lang w:val="es-ES"/>
+        </w:rPr>
+        <w:t xml:space="preserve"> para hacer una comprobación y ver que funciona en el navegador. Los usuarios finales no deberían ver ese tipo de información.</w:t>
+      </w:r>
+    </w:p>
+    <w:p>
+      <w:pPr>
+        <w:pStyle w:val="Prrafodelista"/>
+        <w:numPr>
+          <w:ilvl w:val="0"/>
+          <w:numId w:val="6"/>
+        </w:numPr>
+        <w:rPr>
+          <w:lang w:val="es-ES"/>
+        </w:rPr>
+      </w:pPr>
+      <w:r>
+        <w:rPr>
+          <w:lang w:val="es-ES"/>
+        </w:rPr>
+        <w:t xml:space="preserve">Ya en la vista se puede </w:t>
+      </w:r>
+      <w:proofErr w:type="gramStart"/>
+      <w:r>
+        <w:rPr>
+          <w:lang w:val="es-ES"/>
+        </w:rPr>
+        <w:t>apreciar  la</w:t>
+      </w:r>
+      <w:proofErr w:type="gramEnd"/>
+      <w:r>
+        <w:rPr>
+          <w:lang w:val="es-ES"/>
+        </w:rPr>
+        <w:t xml:space="preserve"> información de la tabla respectiva:</w:t>
+      </w:r>
+    </w:p>
+    <w:p>
+      <w:pPr>
+        <w:ind w:left="360"/>
+        <w:rPr>
+          <w:lang w:val="es-ES"/>
+        </w:rPr>
+      </w:pPr>
+      <w:r>
+        <w:rPr>
+          <w:noProof/>
+          <w:lang w:eastAsia="es-CO"/>
+        </w:rPr>
+        <w:drawing>
+          <wp:inline distT="0" distB="0" distL="0" distR="0" wp14:anchorId="7EA108AC" wp14:editId="5E1047FF">
+            <wp:extent cx="5612130" cy="781050"/>
+            <wp:effectExtent l="0" t="0" r="7620" b="0"/>
+            <wp:docPr id="28" name="Imagen 28"/>
+            <wp:cNvGraphicFramePr>
+              <a:graphicFrameLocks xmlns:a="http://schemas.openxmlformats.org/drawingml/2006/main" noChangeAspect="1"/>
+            </wp:cNvGraphicFramePr>
+            <a:graphic xmlns:a="http://schemas.openxmlformats.org/drawingml/2006/main">
+              <a:graphicData uri="http://schemas.openxmlformats.org/drawingml/2006/picture">
+                <pic:pic xmlns:pic="http://schemas.openxmlformats.org/drawingml/2006/picture">
+                  <pic:nvPicPr>
+                    <pic:cNvPr id="1" name=""/>
+                    <pic:cNvPicPr/>
+                  </pic:nvPicPr>
+                  <pic:blipFill>
+                    <a:blip r:embed="rId33"/>
+                    <a:stretch>
+                      <a:fillRect/>
+                    </a:stretch>
+                  </pic:blipFill>
+                  <pic:spPr>
+                    <a:xfrm>
+                      <a:off x="0" y="0"/>
+                      <a:ext cx="5612130" cy="781050"/>
+                    </a:xfrm>
+                    <a:prstGeom prst="rect">
+                      <a:avLst/>
+                    </a:prstGeom>
+                  </pic:spPr>
+                </pic:pic>
+              </a:graphicData>
+            </a:graphic>
+          </wp:inline>
+        </w:drawing>
+      </w:r>
+    </w:p>
+    <w:p>
+      <w:pPr>
+        <w:pStyle w:val="Prrafodelista"/>
+        <w:numPr>
+          <w:ilvl w:val="0"/>
+          <w:numId w:val="6"/>
+        </w:numPr>
+        <w:rPr>
+          <w:lang w:val="es-ES"/>
+        </w:rPr>
+      </w:pPr>
+      <w:r>
+        <w:rPr>
+          <w:lang w:val="es-ES"/>
+        </w:rPr>
+        <w:t xml:space="preserve">Para verlo ya dentro de la tabla de estilo </w:t>
+      </w:r>
+      <w:proofErr w:type="spellStart"/>
+      <w:r>
+        <w:rPr>
+          <w:lang w:val="es-ES"/>
+        </w:rPr>
+        <w:t>Bootstrap</w:t>
+      </w:r>
+      <w:proofErr w:type="spellEnd"/>
+      <w:r>
+        <w:rPr>
+          <w:lang w:val="es-ES"/>
+        </w:rPr>
+        <w:t xml:space="preserve"> como tal, comentamos la línea anterior de </w:t>
+      </w:r>
+      <w:proofErr w:type="spellStart"/>
+      <w:r>
+        <w:rPr>
+          <w:lang w:val="es-ES"/>
+        </w:rPr>
+        <w:t>print_r</w:t>
+      </w:r>
+      <w:proofErr w:type="spellEnd"/>
+      <w:r>
+        <w:rPr>
+          <w:lang w:val="es-ES"/>
+        </w:rPr>
+        <w:t xml:space="preserve"> y digitamos lo siguiente dentro de </w:t>
+      </w:r>
+      <w:proofErr w:type="spellStart"/>
+      <w:r>
+        <w:rPr>
+          <w:lang w:val="es-ES"/>
+        </w:rPr>
+        <w:t>tr</w:t>
+      </w:r>
+      <w:proofErr w:type="spellEnd"/>
+      <w:r>
+        <w:rPr>
+          <w:lang w:val="es-ES"/>
+        </w:rPr>
+        <w:t>:</w:t>
+      </w:r>
+    </w:p>
+    <w:p>
+      <w:pPr>
+        <w:ind w:left="360"/>
+        <w:rPr>
+          <w:lang w:val="es-ES"/>
+        </w:rPr>
+      </w:pPr>
+      <w:r>
+        <w:rPr>
+          <w:noProof/>
+          <w:lang w:eastAsia="es-CO"/>
+        </w:rPr>
+        <w:drawing>
+          <wp:inline distT="0" distB="0" distL="0" distR="0" wp14:anchorId="20E25EE7" wp14:editId="616B480E">
+            <wp:extent cx="3994150" cy="2486062"/>
+            <wp:effectExtent l="0" t="0" r="6350" b="9525"/>
+            <wp:docPr id="29" name="Imagen 29"/>
+            <wp:cNvGraphicFramePr>
+              <a:graphicFrameLocks xmlns:a="http://schemas.openxmlformats.org/drawingml/2006/main" noChangeAspect="1"/>
+            </wp:cNvGraphicFramePr>
+            <a:graphic xmlns:a="http://schemas.openxmlformats.org/drawingml/2006/main">
+              <a:graphicData uri="http://schemas.openxmlformats.org/drawingml/2006/picture">
+                <pic:pic xmlns:pic="http://schemas.openxmlformats.org/drawingml/2006/picture">
+                  <pic:nvPicPr>
+                    <pic:cNvPr id="1" name=""/>
+                    <pic:cNvPicPr/>
+                  </pic:nvPicPr>
+                  <pic:blipFill>
+                    <a:blip r:embed="rId34"/>
+                    <a:stretch>
+                      <a:fillRect/>
+                    </a:stretch>
+                  </pic:blipFill>
+                  <pic:spPr>
+                    <a:xfrm>
+                      <a:off x="0" y="0"/>
+                      <a:ext cx="3997267" cy="2488002"/>
+                    </a:xfrm>
+                    <a:prstGeom prst="rect">
+                      <a:avLst/>
+                    </a:prstGeom>
+                  </pic:spPr>
+                </pic:pic>
+              </a:graphicData>
+            </a:graphic>
+          </wp:inline>
+        </w:drawing>
+      </w:r>
+    </w:p>
+    <w:p>
+      <w:pPr>
+        <w:ind w:left="360"/>
+        <w:rPr>
+          <w:lang w:val="es-ES"/>
+        </w:rPr>
+      </w:pPr>
+    </w:p>
+    <w:p>
+      <w:pPr>
+        <w:ind w:left="360"/>
+        <w:rPr>
+          <w:lang w:val="es-ES"/>
+        </w:rPr>
+      </w:pPr>
+    </w:p>
+    <w:p>
+      <w:pPr>
+        <w:ind w:left="360"/>
+        <w:rPr>
+          <w:lang w:val="es-ES"/>
+        </w:rPr>
+      </w:pPr>
+    </w:p>
+    <w:p>
+      <w:pPr>
+        <w:ind w:left="360"/>
+        <w:rPr>
+          <w:lang w:val="es-ES"/>
+        </w:rPr>
+      </w:pPr>
+    </w:p>
+    <w:p>
+      <w:pPr>
+        <w:ind w:left="360"/>
+        <w:jc w:val="center"/>
+        <w:rPr>
+          <w:b/>
+          <w:lang w:val="es-ES"/>
+        </w:rPr>
+      </w:pPr>
+      <w:r>
+        <w:rPr>
+          <w:b/>
+          <w:lang w:val="es-ES"/>
+        </w:rPr>
+        <w:lastRenderedPageBreak/>
+        <w:t>CREACIÓN DE TEMPLATES</w:t>
+      </w:r>
+    </w:p>
+    <w:p>
+      <w:pPr>
+        <w:pStyle w:val="Prrafodelista"/>
+        <w:numPr>
+          <w:ilvl w:val="0"/>
+          <w:numId w:val="7"/>
+        </w:numPr>
+        <w:rPr>
+          <w:lang w:val="es-ES"/>
+        </w:rPr>
+      </w:pPr>
+      <w:r>
+        <w:rPr>
+          <w:lang w:val="es-ES"/>
+        </w:rPr>
+        <w:t xml:space="preserve">Se crea la carpeta </w:t>
+      </w:r>
+      <w:proofErr w:type="spellStart"/>
+      <w:r>
+        <w:rPr>
+          <w:lang w:val="es-ES"/>
+        </w:rPr>
+        <w:t>templates</w:t>
+      </w:r>
+      <w:proofErr w:type="spellEnd"/>
+      <w:r>
+        <w:rPr>
+          <w:lang w:val="es-ES"/>
+        </w:rPr>
+        <w:t xml:space="preserve"> en </w:t>
+      </w:r>
+      <w:proofErr w:type="spellStart"/>
+      <w:r>
+        <w:rPr>
+          <w:lang w:val="es-ES"/>
+        </w:rPr>
+        <w:t>Views</w:t>
+      </w:r>
+      <w:proofErr w:type="spellEnd"/>
+    </w:p>
+    <w:p>
+      <w:pPr>
+        <w:pStyle w:val="Prrafodelista"/>
+        <w:numPr>
+          <w:ilvl w:val="0"/>
+          <w:numId w:val="7"/>
+        </w:numPr>
+        <w:rPr>
+          <w:lang w:val="es-ES"/>
+        </w:rPr>
+      </w:pPr>
+      <w:proofErr w:type="spellStart"/>
+      <w:r>
+        <w:rPr>
+          <w:lang w:val="es-ES"/>
+        </w:rPr>
+        <w:t>Dento</w:t>
+      </w:r>
+      <w:proofErr w:type="spellEnd"/>
+      <w:r>
+        <w:rPr>
+          <w:lang w:val="es-ES"/>
+        </w:rPr>
+        <w:t xml:space="preserve"> se crea </w:t>
+      </w:r>
+      <w:proofErr w:type="spellStart"/>
+      <w:r>
+        <w:rPr>
+          <w:lang w:val="es-ES"/>
+        </w:rPr>
+        <w:t>cabecera.php</w:t>
+      </w:r>
+      <w:proofErr w:type="spellEnd"/>
+      <w:r>
+        <w:rPr>
+          <w:lang w:val="es-ES"/>
+        </w:rPr>
+        <w:t xml:space="preserve"> y </w:t>
+      </w:r>
+      <w:proofErr w:type="spellStart"/>
+      <w:r>
+        <w:rPr>
+          <w:lang w:val="es-ES"/>
+        </w:rPr>
+        <w:t>piepagina.php</w:t>
+      </w:r>
+      <w:proofErr w:type="spellEnd"/>
+    </w:p>
+    <w:p>
+      <w:pPr>
+        <w:pStyle w:val="Prrafodelista"/>
+        <w:numPr>
+          <w:ilvl w:val="0"/>
+          <w:numId w:val="7"/>
+        </w:numPr>
+        <w:rPr>
+          <w:lang w:val="es-ES"/>
+        </w:rPr>
+      </w:pPr>
+      <w:r>
+        <w:rPr>
+          <w:lang w:val="es-ES"/>
+        </w:rPr>
+        <w:t>El siguiente código se corta</w:t>
+      </w:r>
+      <w:r>
+        <w:rPr>
+          <w:lang w:val="es-ES"/>
+        </w:rPr>
+        <w:t xml:space="preserve"> (</w:t>
+      </w:r>
+      <w:proofErr w:type="spellStart"/>
+      <w:r>
+        <w:rPr>
+          <w:lang w:val="es-ES"/>
+        </w:rPr>
+        <w:t>Ctrl</w:t>
+      </w:r>
+      <w:proofErr w:type="spellEnd"/>
+      <w:r>
+        <w:rPr>
+          <w:lang w:val="es-ES"/>
+        </w:rPr>
+        <w:t xml:space="preserve"> X) de </w:t>
+      </w:r>
+      <w:proofErr w:type="spellStart"/>
+      <w:r>
+        <w:rPr>
+          <w:lang w:val="es-ES"/>
+        </w:rPr>
+        <w:t>listar.php</w:t>
+      </w:r>
+      <w:proofErr w:type="spellEnd"/>
+      <w:r>
+        <w:rPr>
+          <w:lang w:val="es-ES"/>
+        </w:rPr>
+        <w:t xml:space="preserve"> y se pega en </w:t>
+      </w:r>
+      <w:proofErr w:type="spellStart"/>
+      <w:r>
+        <w:rPr>
+          <w:lang w:val="es-ES"/>
+        </w:rPr>
+        <w:t>cabecera.php</w:t>
+      </w:r>
+      <w:proofErr w:type="spellEnd"/>
+    </w:p>
+    <w:p>
+      <w:pPr>
+        <w:ind w:left="360"/>
+        <w:rPr>
+          <w:lang w:val="es-ES"/>
+        </w:rPr>
+      </w:pPr>
+      <w:r>
+        <w:rPr>
+          <w:lang w:val="es-ES"/>
+        </w:rPr>
+        <w:drawing>
+          <wp:inline distT="0" distB="0" distL="0" distR="0" wp14:anchorId="3B22D526" wp14:editId="5759C18D">
+            <wp:extent cx="4923129" cy="1812055"/>
+            <wp:effectExtent l="0" t="0" r="0" b="0"/>
+            <wp:docPr id="30" name="Imagen 30"/>
+            <wp:cNvGraphicFramePr>
+              <a:graphicFrameLocks xmlns:a="http://schemas.openxmlformats.org/drawingml/2006/main" noChangeAspect="1"/>
+            </wp:cNvGraphicFramePr>
+            <a:graphic xmlns:a="http://schemas.openxmlformats.org/drawingml/2006/main">
+              <a:graphicData uri="http://schemas.openxmlformats.org/drawingml/2006/picture">
+                <pic:pic xmlns:pic="http://schemas.openxmlformats.org/drawingml/2006/picture">
+                  <pic:nvPicPr>
+                    <pic:cNvPr id="1" name=""/>
+                    <pic:cNvPicPr/>
+                  </pic:nvPicPr>
+                  <pic:blipFill>
+                    <a:blip r:embed="rId35"/>
+                    <a:stretch>
+                      <a:fillRect/>
+                    </a:stretch>
+                  </pic:blipFill>
+                  <pic:spPr>
+                    <a:xfrm>
+                      <a:off x="0" y="0"/>
+                      <a:ext cx="4929936" cy="1814561"/>
+                    </a:xfrm>
+                    <a:prstGeom prst="rect">
+                      <a:avLst/>
+                    </a:prstGeom>
+                  </pic:spPr>
+                </pic:pic>
+              </a:graphicData>
+            </a:graphic>
+          </wp:inline>
+        </w:drawing>
+      </w:r>
+    </w:p>
+    <w:p>
+      <w:pPr>
+        <w:pStyle w:val="Prrafodelista"/>
+        <w:numPr>
+          <w:ilvl w:val="0"/>
+          <w:numId w:val="7"/>
+        </w:numPr>
+        <w:rPr>
+          <w:lang w:val="es-ES"/>
+        </w:rPr>
+      </w:pPr>
+      <w:r>
+        <w:rPr>
+          <w:lang w:val="es-ES"/>
+        </w:rPr>
+        <w:t>El siguiente código se corta</w:t>
+      </w:r>
+      <w:r>
+        <w:rPr>
+          <w:lang w:val="es-ES"/>
+        </w:rPr>
+        <w:t xml:space="preserve"> (</w:t>
+      </w:r>
+      <w:proofErr w:type="spellStart"/>
+      <w:r>
+        <w:rPr>
+          <w:lang w:val="es-ES"/>
+        </w:rPr>
+        <w:t>Ctrl</w:t>
+      </w:r>
+      <w:proofErr w:type="spellEnd"/>
+      <w:r>
+        <w:rPr>
+          <w:lang w:val="es-ES"/>
+        </w:rPr>
+        <w:t xml:space="preserve"> X) de </w:t>
+      </w:r>
+      <w:proofErr w:type="spellStart"/>
+      <w:r>
+        <w:rPr>
+          <w:lang w:val="es-ES"/>
+        </w:rPr>
+        <w:t>listar.php</w:t>
+      </w:r>
+      <w:proofErr w:type="spellEnd"/>
+      <w:r>
+        <w:rPr>
+          <w:lang w:val="es-ES"/>
+        </w:rPr>
+        <w:t xml:space="preserve"> y se pega en </w:t>
+      </w:r>
+      <w:proofErr w:type="spellStart"/>
+      <w:r>
+        <w:rPr>
+          <w:lang w:val="es-ES"/>
+        </w:rPr>
+        <w:t>piepagina</w:t>
+      </w:r>
+      <w:r>
+        <w:rPr>
+          <w:lang w:val="es-ES"/>
+        </w:rPr>
+        <w:t>.php</w:t>
+      </w:r>
+      <w:proofErr w:type="spellEnd"/>
+    </w:p>
+    <w:p>
+      <w:pPr>
+        <w:pStyle w:val="Prrafodelista"/>
+        <w:rPr>
+          <w:lang w:val="es-ES"/>
+        </w:rPr>
+      </w:pPr>
+      <w:r>
+        <w:rPr>
+          <w:lang w:val="es-ES"/>
+        </w:rPr>
+        <w:drawing>
+          <wp:inline distT="0" distB="0" distL="0" distR="0" wp14:anchorId="45FC6CC3" wp14:editId="1916F142">
+            <wp:extent cx="4077269" cy="1295581"/>
+            <wp:effectExtent l="0" t="0" r="0" b="0"/>
+            <wp:docPr id="31" name="Imagen 31"/>
+            <wp:cNvGraphicFramePr>
+              <a:graphicFrameLocks xmlns:a="http://schemas.openxmlformats.org/drawingml/2006/main" noChangeAspect="1"/>
+            </wp:cNvGraphicFramePr>
+            <a:graphic xmlns:a="http://schemas.openxmlformats.org/drawingml/2006/main">
+              <a:graphicData uri="http://schemas.openxmlformats.org/drawingml/2006/picture">
+                <pic:pic xmlns:pic="http://schemas.openxmlformats.org/drawingml/2006/picture">
+                  <pic:nvPicPr>
+                    <pic:cNvPr id="1" name=""/>
+                    <pic:cNvPicPr/>
+                  </pic:nvPicPr>
+                  <pic:blipFill>
+                    <a:blip r:embed="rId36"/>
+                    <a:stretch>
+                      <a:fillRect/>
+                    </a:stretch>
+                  </pic:blipFill>
+                  <pic:spPr>
+                    <a:xfrm>
+                      <a:off x="0" y="0"/>
+                      <a:ext cx="4077269" cy="1295581"/>
+                    </a:xfrm>
+                    <a:prstGeom prst="rect">
+                      <a:avLst/>
+                    </a:prstGeom>
+                  </pic:spPr>
+                </pic:pic>
+              </a:graphicData>
+            </a:graphic>
+          </wp:inline>
+        </w:drawing>
+      </w:r>
+    </w:p>
+    <w:p>
+      <w:pPr>
+        <w:pStyle w:val="Prrafodelista"/>
+        <w:numPr>
+          <w:ilvl w:val="0"/>
+          <w:numId w:val="7"/>
+        </w:numPr>
+        <w:rPr>
+          <w:lang w:val="es-ES"/>
+        </w:rPr>
+      </w:pPr>
+      <w:r>
+        <w:rPr>
+          <w:lang w:val="es-ES"/>
+        </w:rPr>
+        <w:t xml:space="preserve">Luego en el controlador, dentro del método </w:t>
+      </w:r>
+      <w:proofErr w:type="spellStart"/>
+      <w:proofErr w:type="gramStart"/>
+      <w:r>
+        <w:rPr>
+          <w:lang w:val="es-ES"/>
+        </w:rPr>
+        <w:t>index</w:t>
+      </w:r>
+      <w:proofErr w:type="spellEnd"/>
+      <w:r>
+        <w:rPr>
+          <w:lang w:val="es-ES"/>
+        </w:rPr>
+        <w:t>(</w:t>
+      </w:r>
+      <w:proofErr w:type="gramEnd"/>
+      <w:r>
+        <w:rPr>
+          <w:lang w:val="es-ES"/>
+        </w:rPr>
+        <w:t xml:space="preserve">) </w:t>
+      </w:r>
+      <w:r>
+        <w:rPr>
+          <w:lang w:val="es-ES"/>
+        </w:rPr>
+        <w:t>se llama a la cabecera y al pie de página creados</w:t>
+      </w:r>
+      <w:r>
+        <w:rPr>
+          <w:lang w:val="es-ES"/>
+        </w:rPr>
+        <w:t xml:space="preserve"> así:</w:t>
+      </w:r>
+    </w:p>
+    <w:p>
+      <w:pPr>
+        <w:ind w:left="360"/>
+        <w:rPr>
+          <w:lang w:val="es-ES"/>
+        </w:rPr>
+      </w:pPr>
+      <w:r>
+        <w:rPr>
+          <w:lang w:val="es-ES"/>
+        </w:rPr>
+        <w:drawing>
+          <wp:inline distT="0" distB="0" distL="0" distR="0" wp14:anchorId="3FA97217" wp14:editId="0C8E3897">
+            <wp:extent cx="6378681" cy="1294790"/>
+            <wp:effectExtent l="0" t="0" r="3175" b="635"/>
+            <wp:docPr id="32" name="Imagen 32"/>
+            <wp:cNvGraphicFramePr>
+              <a:graphicFrameLocks xmlns:a="http://schemas.openxmlformats.org/drawingml/2006/main" noChangeAspect="1"/>
+            </wp:cNvGraphicFramePr>
+            <a:graphic xmlns:a="http://schemas.openxmlformats.org/drawingml/2006/main">
+              <a:graphicData uri="http://schemas.openxmlformats.org/drawingml/2006/picture">
+                <pic:pic xmlns:pic="http://schemas.openxmlformats.org/drawingml/2006/picture">
+                  <pic:nvPicPr>
+                    <pic:cNvPr id="1" name=""/>
+                    <pic:cNvPicPr/>
+                  </pic:nvPicPr>
+                  <pic:blipFill>
+                    <a:blip r:embed="rId37"/>
+                    <a:stretch>
+                      <a:fillRect/>
+                    </a:stretch>
+                  </pic:blipFill>
+                  <pic:spPr>
+                    <a:xfrm>
+                      <a:off x="0" y="0"/>
+                      <a:ext cx="6397855" cy="1298682"/>
+                    </a:xfrm>
+                    <a:prstGeom prst="rect">
+                      <a:avLst/>
+                    </a:prstGeom>
+                  </pic:spPr>
+                </pic:pic>
+              </a:graphicData>
+            </a:graphic>
+          </wp:inline>
+        </w:drawing>
+      </w:r>
+    </w:p>
+    <w:p>
+      <w:pPr>
+        <w:ind w:left="360"/>
+        <w:rPr>
+          <w:b/>
+          <w:lang w:val="es-ES"/>
+        </w:rPr>
+      </w:pPr>
+    </w:p>
+    <w:p>
+      <w:pPr>
+        <w:pStyle w:val="Prrafodelista"/>
+        <w:numPr>
+          <w:ilvl w:val="0"/>
+          <w:numId w:val="7"/>
+        </w:numPr>
+        <w:rPr>
+          <w:b/>
+          <w:lang w:val="es-ES"/>
+        </w:rPr>
+      </w:pPr>
+      <w:r>
+        <w:rPr>
+          <w:lang w:val="es-ES"/>
+        </w:rPr>
+        <w:t xml:space="preserve">Luego usamos lo anterior directamente en la vista </w:t>
+      </w:r>
+      <w:proofErr w:type="spellStart"/>
+      <w:r>
+        <w:rPr>
+          <w:lang w:val="es-ES"/>
+        </w:rPr>
+        <w:t>listar.php</w:t>
+      </w:r>
+      <w:proofErr w:type="spellEnd"/>
+      <w:r>
+        <w:rPr>
+          <w:lang w:val="es-ES"/>
+        </w:rPr>
+        <w:t xml:space="preserve"> de la siguiente manera</w:t>
+      </w:r>
+      <w:bookmarkStart w:id="0" w:name="_GoBack"/>
+      <w:bookmarkEnd w:id="0"/>
+    </w:p>
+    <w:p>
+      <w:pPr>
+        <w:ind w:left="360"/>
+        <w:rPr>
+          <w:lang w:val="es-ES"/>
+        </w:rPr>
+      </w:pPr>
+    </w:p>
+    <w:p>
+      <w:pPr>
+        <w:rPr>
+          <w:lang w:val="es-ES"/>
+        </w:rPr>
+      </w:pPr>
+    </w:p>
+    <w:p>
+      <w:pPr>
+        <w:rPr>
+          <w:b/>
           <w:lang w:val="es-ES"/>
         </w:rPr>
       </w:pPr>
@@ -2658,6 +3899,273 @@
 <file path=word/numbering.xml><?xml version="1.0" encoding="utf-8"?>
 <w:numbering xmlns:wpc="http://schemas.microsoft.com/office/word/2010/wordprocessingCanvas" xmlns:cx="http://schemas.microsoft.com/office/drawing/2014/chartex" xmlns:mc="http://schemas.openxmlformats.org/markup-compatibility/2006" xmlns:o="urn:schemas-microsoft-com:office:office" xmlns:r="http://schemas.openxmlformats.org/officeDocument/2006/relationships" xmlns:m="http://schemas.openxmlformats.org/officeDocument/2006/math" xmlns:v="urn:schemas-microsoft-com:vml" xmlns:wp14="http://schemas.microsoft.com/office/word/2010/wordprocessingDrawing" xmlns:wp="http://schemas.openxmlformats.org/drawingml/2006/wordprocessingDrawing" xmlns:w10="urn:schemas-microsoft-com:office:word" xmlns:w="http://schemas.openxmlformats.org/wordprocessingml/2006/main" xmlns:w14="http://schemas.microsoft.com/office/word/2010/wordml" xmlns:w15="http://schemas.microsoft.com/office/word/2012/wordml" xmlns:w16se="http://schemas.microsoft.com/office/word/2015/wordml/symex" xmlns:wpg="http://schemas.microsoft.com/office/word/2010/wordprocessingGroup" xmlns:wpi="http://schemas.microsoft.com/office/word/2010/wordprocessingInk" xmlns:wne="http://schemas.microsoft.com/office/word/2006/wordml" xmlns:wps="http://schemas.microsoft.com/office/word/2010/wordprocessingShape" mc:Ignorable="w14 w15 w16se wp14">
   <w:abstractNum w:abstractNumId="0" w15:restartNumberingAfterBreak="0">
+    <w:nsid w:val="197E1CE8"/>
+    <w:multiLevelType w:val="hybridMultilevel"/>
+    <w:tmpl w:val="54BABD94"/>
+    <w:lvl w:ilvl="0" w:tplc="240A000F">
+      <w:start w:val="1"/>
+      <w:numFmt w:val="decimal"/>
+      <w:lvlText w:val="%1."/>
+      <w:lvlJc w:val="left"/>
+      <w:pPr>
+        <w:ind w:left="720" w:hanging="360"/>
+      </w:pPr>
+      <w:rPr>
+        <w:rFonts w:hint="default"/>
+      </w:rPr>
+    </w:lvl>
+    <w:lvl w:ilvl="1" w:tplc="240A0019" w:tentative="1">
+      <w:start w:val="1"/>
+      <w:numFmt w:val="lowerLetter"/>
+      <w:lvlText w:val="%2."/>
+      <w:lvlJc w:val="left"/>
+      <w:pPr>
+        <w:ind w:left="1440" w:hanging="360"/>
+      </w:pPr>
+    </w:lvl>
+    <w:lvl w:ilvl="2" w:tplc="240A001B" w:tentative="1">
+      <w:start w:val="1"/>
+      <w:numFmt w:val="lowerRoman"/>
+      <w:lvlText w:val="%3."/>
+      <w:lvlJc w:val="right"/>
+      <w:pPr>
+        <w:ind w:left="2160" w:hanging="180"/>
+      </w:pPr>
+    </w:lvl>
+    <w:lvl w:ilvl="3" w:tplc="240A000F" w:tentative="1">
+      <w:start w:val="1"/>
+      <w:numFmt w:val="decimal"/>
+      <w:lvlText w:val="%4."/>
+      <w:lvlJc w:val="left"/>
+      <w:pPr>
+        <w:ind w:left="2880" w:hanging="360"/>
+      </w:pPr>
+    </w:lvl>
+    <w:lvl w:ilvl="4" w:tplc="240A0019" w:tentative="1">
+      <w:start w:val="1"/>
+      <w:numFmt w:val="lowerLetter"/>
+      <w:lvlText w:val="%5."/>
+      <w:lvlJc w:val="left"/>
+      <w:pPr>
+        <w:ind w:left="3600" w:hanging="360"/>
+      </w:pPr>
+    </w:lvl>
+    <w:lvl w:ilvl="5" w:tplc="240A001B" w:tentative="1">
+      <w:start w:val="1"/>
+      <w:numFmt w:val="lowerRoman"/>
+      <w:lvlText w:val="%6."/>
+      <w:lvlJc w:val="right"/>
+      <w:pPr>
+        <w:ind w:left="4320" w:hanging="180"/>
+      </w:pPr>
+    </w:lvl>
+    <w:lvl w:ilvl="6" w:tplc="240A000F" w:tentative="1">
+      <w:start w:val="1"/>
+      <w:numFmt w:val="decimal"/>
+      <w:lvlText w:val="%7."/>
+      <w:lvlJc w:val="left"/>
+      <w:pPr>
+        <w:ind w:left="5040" w:hanging="360"/>
+      </w:pPr>
+    </w:lvl>
+    <w:lvl w:ilvl="7" w:tplc="240A0019" w:tentative="1">
+      <w:start w:val="1"/>
+      <w:numFmt w:val="lowerLetter"/>
+      <w:lvlText w:val="%8."/>
+      <w:lvlJc w:val="left"/>
+      <w:pPr>
+        <w:ind w:left="5760" w:hanging="360"/>
+      </w:pPr>
+    </w:lvl>
+    <w:lvl w:ilvl="8" w:tplc="240A001B" w:tentative="1">
+      <w:start w:val="1"/>
+      <w:numFmt w:val="lowerRoman"/>
+      <w:lvlText w:val="%9."/>
+      <w:lvlJc w:val="right"/>
+      <w:pPr>
+        <w:ind w:left="6480" w:hanging="180"/>
+      </w:pPr>
+    </w:lvl>
+  </w:abstractNum>
+  <w:abstractNum w:abstractNumId="1" w15:restartNumberingAfterBreak="0">
+    <w:nsid w:val="26E8498F"/>
+    <w:multiLevelType w:val="hybridMultilevel"/>
+    <w:tmpl w:val="8A045306"/>
+    <w:lvl w:ilvl="0" w:tplc="240A000F">
+      <w:start w:val="1"/>
+      <w:numFmt w:val="decimal"/>
+      <w:lvlText w:val="%1."/>
+      <w:lvlJc w:val="left"/>
+      <w:pPr>
+        <w:ind w:left="720" w:hanging="360"/>
+      </w:pPr>
+      <w:rPr>
+        <w:rFonts w:hint="default"/>
+      </w:rPr>
+    </w:lvl>
+    <w:lvl w:ilvl="1" w:tplc="240A0019" w:tentative="1">
+      <w:start w:val="1"/>
+      <w:numFmt w:val="lowerLetter"/>
+      <w:lvlText w:val="%2."/>
+      <w:lvlJc w:val="left"/>
+      <w:pPr>
+        <w:ind w:left="1440" w:hanging="360"/>
+      </w:pPr>
+    </w:lvl>
+    <w:lvl w:ilvl="2" w:tplc="240A001B" w:tentative="1">
+      <w:start w:val="1"/>
+      <w:numFmt w:val="lowerRoman"/>
+      <w:lvlText w:val="%3."/>
+      <w:lvlJc w:val="right"/>
+      <w:pPr>
+        <w:ind w:left="2160" w:hanging="180"/>
+      </w:pPr>
+    </w:lvl>
+    <w:lvl w:ilvl="3" w:tplc="240A000F" w:tentative="1">
+      <w:start w:val="1"/>
+      <w:numFmt w:val="decimal"/>
+      <w:lvlText w:val="%4."/>
+      <w:lvlJc w:val="left"/>
+      <w:pPr>
+        <w:ind w:left="2880" w:hanging="360"/>
+      </w:pPr>
+    </w:lvl>
+    <w:lvl w:ilvl="4" w:tplc="240A0019" w:tentative="1">
+      <w:start w:val="1"/>
+      <w:numFmt w:val="lowerLetter"/>
+      <w:lvlText w:val="%5."/>
+      <w:lvlJc w:val="left"/>
+      <w:pPr>
+        <w:ind w:left="3600" w:hanging="360"/>
+      </w:pPr>
+    </w:lvl>
+    <w:lvl w:ilvl="5" w:tplc="240A001B" w:tentative="1">
+      <w:start w:val="1"/>
+      <w:numFmt w:val="lowerRoman"/>
+      <w:lvlText w:val="%6."/>
+      <w:lvlJc w:val="right"/>
+      <w:pPr>
+        <w:ind w:left="4320" w:hanging="180"/>
+      </w:pPr>
+    </w:lvl>
+    <w:lvl w:ilvl="6" w:tplc="240A000F" w:tentative="1">
+      <w:start w:val="1"/>
+      <w:numFmt w:val="decimal"/>
+      <w:lvlText w:val="%7."/>
+      <w:lvlJc w:val="left"/>
+      <w:pPr>
+        <w:ind w:left="5040" w:hanging="360"/>
+      </w:pPr>
+    </w:lvl>
+    <w:lvl w:ilvl="7" w:tplc="240A0019" w:tentative="1">
+      <w:start w:val="1"/>
+      <w:numFmt w:val="lowerLetter"/>
+      <w:lvlText w:val="%8."/>
+      <w:lvlJc w:val="left"/>
+      <w:pPr>
+        <w:ind w:left="5760" w:hanging="360"/>
+      </w:pPr>
+    </w:lvl>
+    <w:lvl w:ilvl="8" w:tplc="240A001B" w:tentative="1">
+      <w:start w:val="1"/>
+      <w:numFmt w:val="lowerRoman"/>
+      <w:lvlText w:val="%9."/>
+      <w:lvlJc w:val="right"/>
+      <w:pPr>
+        <w:ind w:left="6480" w:hanging="180"/>
+      </w:pPr>
+    </w:lvl>
+  </w:abstractNum>
+  <w:abstractNum w:abstractNumId="2" w15:restartNumberingAfterBreak="0">
+    <w:nsid w:val="27471187"/>
+    <w:multiLevelType w:val="hybridMultilevel"/>
+    <w:tmpl w:val="DD6652A6"/>
+    <w:lvl w:ilvl="0" w:tplc="240A000F">
+      <w:start w:val="1"/>
+      <w:numFmt w:val="decimal"/>
+      <w:lvlText w:val="%1."/>
+      <w:lvlJc w:val="left"/>
+      <w:pPr>
+        <w:ind w:left="720" w:hanging="360"/>
+      </w:pPr>
+      <w:rPr>
+        <w:rFonts w:hint="default"/>
+      </w:rPr>
+    </w:lvl>
+    <w:lvl w:ilvl="1" w:tplc="240A0019" w:tentative="1">
+      <w:start w:val="1"/>
+      <w:numFmt w:val="lowerLetter"/>
+      <w:lvlText w:val="%2."/>
+      <w:lvlJc w:val="left"/>
+      <w:pPr>
+        <w:ind w:left="1440" w:hanging="360"/>
+      </w:pPr>
+    </w:lvl>
+    <w:lvl w:ilvl="2" w:tplc="240A001B" w:tentative="1">
+      <w:start w:val="1"/>
+      <w:numFmt w:val="lowerRoman"/>
+      <w:lvlText w:val="%3."/>
+      <w:lvlJc w:val="right"/>
+      <w:pPr>
+        <w:ind w:left="2160" w:hanging="180"/>
+      </w:pPr>
+    </w:lvl>
+    <w:lvl w:ilvl="3" w:tplc="240A000F" w:tentative="1">
+      <w:start w:val="1"/>
+      <w:numFmt w:val="decimal"/>
+      <w:lvlText w:val="%4."/>
+      <w:lvlJc w:val="left"/>
+      <w:pPr>
+        <w:ind w:left="2880" w:hanging="360"/>
+      </w:pPr>
+    </w:lvl>
+    <w:lvl w:ilvl="4" w:tplc="240A0019" w:tentative="1">
+      <w:start w:val="1"/>
+      <w:numFmt w:val="lowerLetter"/>
+      <w:lvlText w:val="%5."/>
+      <w:lvlJc w:val="left"/>
+      <w:pPr>
+        <w:ind w:left="3600" w:hanging="360"/>
+      </w:pPr>
+    </w:lvl>
+    <w:lvl w:ilvl="5" w:tplc="240A001B" w:tentative="1">
+      <w:start w:val="1"/>
+      <w:numFmt w:val="lowerRoman"/>
+      <w:lvlText w:val="%6."/>
+      <w:lvlJc w:val="right"/>
+      <w:pPr>
+        <w:ind w:left="4320" w:hanging="180"/>
+      </w:pPr>
+    </w:lvl>
+    <w:lvl w:ilvl="6" w:tplc="240A000F" w:tentative="1">
+      <w:start w:val="1"/>
+      <w:numFmt w:val="decimal"/>
+      <w:lvlText w:val="%7."/>
+      <w:lvlJc w:val="left"/>
+      <w:pPr>
+        <w:ind w:left="5040" w:hanging="360"/>
+      </w:pPr>
+    </w:lvl>
+    <w:lvl w:ilvl="7" w:tplc="240A0019" w:tentative="1">
+      <w:start w:val="1"/>
+      <w:numFmt w:val="lowerLetter"/>
+      <w:lvlText w:val="%8."/>
+      <w:lvlJc w:val="left"/>
+      <w:pPr>
+        <w:ind w:left="5760" w:hanging="360"/>
+      </w:pPr>
+    </w:lvl>
+    <w:lvl w:ilvl="8" w:tplc="240A001B" w:tentative="1">
+      <w:start w:val="1"/>
+      <w:numFmt w:val="lowerRoman"/>
+      <w:lvlText w:val="%9."/>
+      <w:lvlJc w:val="right"/>
+      <w:pPr>
+        <w:ind w:left="6480" w:hanging="180"/>
+      </w:pPr>
+    </w:lvl>
+  </w:abstractNum>
+  <w:abstractNum w:abstractNumId="3" w15:restartNumberingAfterBreak="0">
     <w:nsid w:val="2D2349E4"/>
     <w:multiLevelType w:val="hybridMultilevel"/>
     <w:tmpl w:val="A2AAC7DA"/>
@@ -2746,7 +4254,7 @@
       </w:pPr>
     </w:lvl>
   </w:abstractNum>
-  <w:abstractNum w:abstractNumId="1" w15:restartNumberingAfterBreak="0">
+  <w:abstractNum w:abstractNumId="4" w15:restartNumberingAfterBreak="0">
     <w:nsid w:val="37A561B7"/>
     <w:multiLevelType w:val="hybridMultilevel"/>
     <w:tmpl w:val="393E48D0"/>
@@ -2835,7 +4343,7 @@
       </w:pPr>
     </w:lvl>
   </w:abstractNum>
-  <w:abstractNum w:abstractNumId="2" w15:restartNumberingAfterBreak="0">
+  <w:abstractNum w:abstractNumId="5" w15:restartNumberingAfterBreak="0">
     <w:nsid w:val="4FB053C6"/>
     <w:multiLevelType w:val="hybridMultilevel"/>
     <w:tmpl w:val="8056F0B2"/>
@@ -2924,7 +4432,7 @@
       </w:pPr>
     </w:lvl>
   </w:abstractNum>
-  <w:abstractNum w:abstractNumId="3" w15:restartNumberingAfterBreak="0">
+  <w:abstractNum w:abstractNumId="6" w15:restartNumberingAfterBreak="0">
     <w:nsid w:val="787D1C2D"/>
     <w:multiLevelType w:val="hybridMultilevel"/>
     <w:tmpl w:val="A2AAC7DA"/>
@@ -3014,16 +4522,25 @@
     </w:lvl>
   </w:abstractNum>
   <w:num w:numId="1">
+    <w:abstractNumId w:val="5"/>
+  </w:num>
+  <w:num w:numId="2">
+    <w:abstractNumId w:val="3"/>
+  </w:num>
+  <w:num w:numId="3">
+    <w:abstractNumId w:val="6"/>
+  </w:num>
+  <w:num w:numId="4">
+    <w:abstractNumId w:val="4"/>
+  </w:num>
+  <w:num w:numId="5">
+    <w:abstractNumId w:val="1"/>
+  </w:num>
+  <w:num w:numId="6">
     <w:abstractNumId w:val="2"/>
   </w:num>
-  <w:num w:numId="2">
+  <w:num w:numId="7">
     <w:abstractNumId w:val="0"/>
-  </w:num>
-  <w:num w:numId="3">
-    <w:abstractNumId w:val="3"/>
-  </w:num>
-  <w:num w:numId="4">
-    <w:abstractNumId w:val="1"/>
   </w:num>
 </w:numbering>
 </file>

</xml_diff>

<commit_message>
Con formulario crear y envio del campo nombre
</commit_message>
<xml_diff>
--- a/PASOS PARA TRABAJAR CON CODEIGNITER.docx
+++ b/PASOS PARA TRABAJAR CON CODEIGNITER.docx
@@ -3559,7 +3559,8 @@
       </w:pPr>
       <w:r>
         <w:rPr>
-          <w:lang w:val="es-ES"/>
+          <w:noProof/>
+          <w:lang w:eastAsia="es-CO"/>
         </w:rPr>
         <w:drawing>
           <wp:inline distT="0" distB="0" distL="0" distR="0" wp14:anchorId="3B22D526" wp14:editId="5759C18D">
@@ -3654,13 +3655,7 @@
         <w:rPr>
           <w:lang w:val="es-ES"/>
         </w:rPr>
-        <w:t>piepagina</w:t>
-      </w:r>
-      <w:r>
-        <w:rPr>
-          <w:lang w:val="es-ES"/>
-        </w:rPr>
-        <w:t>.php</w:t>
+        <w:t>piepagina.php</w:t>
       </w:r>
       <w:proofErr w:type="spellEnd"/>
     </w:p>
@@ -3673,7 +3668,8 @@
       </w:pPr>
       <w:r>
         <w:rPr>
-          <w:lang w:val="es-ES"/>
+          <w:noProof/>
+          <w:lang w:eastAsia="es-CO"/>
         </w:rPr>
         <w:drawing>
           <wp:inline distT="0" distB="0" distL="0" distR="0" wp14:anchorId="45FC6CC3" wp14:editId="1916F142">
@@ -3773,7 +3769,8 @@
       </w:pPr>
       <w:r>
         <w:rPr>
-          <w:lang w:val="es-ES"/>
+          <w:noProof/>
+          <w:lang w:eastAsia="es-CO"/>
         </w:rPr>
         <w:drawing>
           <wp:inline distT="0" distB="0" distL="0" distR="0" wp14:anchorId="3FA97217" wp14:editId="0C8E3897">
@@ -3853,8 +3850,1056 @@
         </w:rPr>
         <w:t xml:space="preserve"> de la siguiente manera</w:t>
       </w:r>
+    </w:p>
+    <w:p>
+      <w:pPr>
+        <w:pStyle w:val="Prrafodelista"/>
+        <w:rPr>
+          <w:lang w:val="es-ES"/>
+        </w:rPr>
+      </w:pPr>
+    </w:p>
+    <w:p>
+      <w:pPr>
+        <w:pStyle w:val="Prrafodelista"/>
+        <w:rPr>
+          <w:b/>
+          <w:lang w:val="es-ES"/>
+        </w:rPr>
+      </w:pPr>
+      <w:r>
+        <w:rPr>
+          <w:b/>
+          <w:lang w:val="es-ES"/>
+        </w:rPr>
+        <w:lastRenderedPageBreak/>
+        <w:drawing>
+          <wp:inline distT="0" distB="0" distL="0" distR="0" wp14:anchorId="6FC7F695" wp14:editId="55EA2790">
+            <wp:extent cx="3679957" cy="1960473"/>
+            <wp:effectExtent l="0" t="0" r="0" b="1905"/>
+            <wp:docPr id="33" name="Imagen 33"/>
+            <wp:cNvGraphicFramePr>
+              <a:graphicFrameLocks xmlns:a="http://schemas.openxmlformats.org/drawingml/2006/main" noChangeAspect="1"/>
+            </wp:cNvGraphicFramePr>
+            <a:graphic xmlns:a="http://schemas.openxmlformats.org/drawingml/2006/main">
+              <a:graphicData uri="http://schemas.openxmlformats.org/drawingml/2006/picture">
+                <pic:pic xmlns:pic="http://schemas.openxmlformats.org/drawingml/2006/picture">
+                  <pic:nvPicPr>
+                    <pic:cNvPr id="1" name=""/>
+                    <pic:cNvPicPr/>
+                  </pic:nvPicPr>
+                  <pic:blipFill>
+                    <a:blip r:embed="rId38"/>
+                    <a:stretch>
+                      <a:fillRect/>
+                    </a:stretch>
+                  </pic:blipFill>
+                  <pic:spPr>
+                    <a:xfrm>
+                      <a:off x="0" y="0"/>
+                      <a:ext cx="3697808" cy="1969983"/>
+                    </a:xfrm>
+                    <a:prstGeom prst="rect">
+                      <a:avLst/>
+                    </a:prstGeom>
+                  </pic:spPr>
+                </pic:pic>
+              </a:graphicData>
+            </a:graphic>
+          </wp:inline>
+        </w:drawing>
+      </w:r>
+    </w:p>
+    <w:p>
+      <w:pPr>
+        <w:pStyle w:val="Prrafodelista"/>
+        <w:rPr>
+          <w:b/>
+          <w:lang w:val="es-ES"/>
+        </w:rPr>
+      </w:pPr>
+      <w:r>
+        <w:rPr>
+          <w:b/>
+          <w:lang w:val="es-ES"/>
+        </w:rPr>
+        <w:t>…</w:t>
+      </w:r>
+    </w:p>
+    <w:p>
+      <w:pPr>
+        <w:pStyle w:val="Prrafodelista"/>
+        <w:rPr>
+          <w:b/>
+          <w:lang w:val="es-ES"/>
+        </w:rPr>
+      </w:pPr>
+      <w:r>
+        <w:rPr>
+          <w:b/>
+          <w:lang w:val="es-ES"/>
+        </w:rPr>
+        <w:drawing>
+          <wp:inline distT="0" distB="0" distL="0" distR="0" wp14:anchorId="78153E60" wp14:editId="62A04BC7">
+            <wp:extent cx="3240634" cy="924931"/>
+            <wp:effectExtent l="0" t="0" r="0" b="8890"/>
+            <wp:docPr id="34" name="Imagen 34"/>
+            <wp:cNvGraphicFramePr>
+              <a:graphicFrameLocks xmlns:a="http://schemas.openxmlformats.org/drawingml/2006/main" noChangeAspect="1"/>
+            </wp:cNvGraphicFramePr>
+            <a:graphic xmlns:a="http://schemas.openxmlformats.org/drawingml/2006/main">
+              <a:graphicData uri="http://schemas.openxmlformats.org/drawingml/2006/picture">
+                <pic:pic xmlns:pic="http://schemas.openxmlformats.org/drawingml/2006/picture">
+                  <pic:nvPicPr>
+                    <pic:cNvPr id="1" name=""/>
+                    <pic:cNvPicPr/>
+                  </pic:nvPicPr>
+                  <pic:blipFill>
+                    <a:blip r:embed="rId39"/>
+                    <a:stretch>
+                      <a:fillRect/>
+                    </a:stretch>
+                  </pic:blipFill>
+                  <pic:spPr>
+                    <a:xfrm>
+                      <a:off x="0" y="0"/>
+                      <a:ext cx="3281044" cy="936465"/>
+                    </a:xfrm>
+                    <a:prstGeom prst="rect">
+                      <a:avLst/>
+                    </a:prstGeom>
+                  </pic:spPr>
+                </pic:pic>
+              </a:graphicData>
+            </a:graphic>
+          </wp:inline>
+        </w:drawing>
+      </w:r>
+    </w:p>
+    <w:p>
+      <w:pPr>
+        <w:pStyle w:val="Prrafodelista"/>
+        <w:rPr>
+          <w:b/>
+          <w:lang w:val="es-ES"/>
+        </w:rPr>
+      </w:pPr>
+    </w:p>
+    <w:p>
+      <w:pPr>
+        <w:pStyle w:val="Prrafodelista"/>
+        <w:jc w:val="center"/>
+        <w:rPr>
+          <w:b/>
+          <w:lang w:val="es-ES"/>
+        </w:rPr>
+      </w:pPr>
+    </w:p>
+    <w:p>
+      <w:pPr>
+        <w:pStyle w:val="Prrafodelista"/>
+        <w:jc w:val="center"/>
+        <w:rPr>
+          <w:b/>
+          <w:lang w:val="es-ES"/>
+        </w:rPr>
+      </w:pPr>
+      <w:r>
+        <w:rPr>
+          <w:b/>
+          <w:lang w:val="es-ES"/>
+        </w:rPr>
+        <w:t>CREANDO ENLACES (LINKS) A OTRAS VISTAS</w:t>
+      </w:r>
+    </w:p>
+    <w:p>
+      <w:pPr>
+        <w:pStyle w:val="Prrafodelista"/>
+        <w:numPr>
+          <w:ilvl w:val="0"/>
+          <w:numId w:val="8"/>
+        </w:numPr>
+        <w:rPr>
+          <w:lang w:val="es-ES"/>
+        </w:rPr>
+      </w:pPr>
+      <w:r>
+        <w:rPr>
+          <w:lang w:val="es-ES"/>
+        </w:rPr>
+        <w:t xml:space="preserve">Creamos un link en la página </w:t>
+      </w:r>
+      <w:proofErr w:type="spellStart"/>
+      <w:r>
+        <w:rPr>
+          <w:lang w:val="es-ES"/>
+        </w:rPr>
+        <w:t>Listar.php</w:t>
+      </w:r>
+      <w:proofErr w:type="spellEnd"/>
+      <w:r>
+        <w:rPr>
+          <w:lang w:val="es-ES"/>
+        </w:rPr>
+        <w:t xml:space="preserve">, que lleva a la vista </w:t>
+      </w:r>
+      <w:proofErr w:type="spellStart"/>
+      <w:r>
+        <w:rPr>
+          <w:lang w:val="es-ES"/>
+        </w:rPr>
+        <w:t>crear.php</w:t>
+      </w:r>
+      <w:proofErr w:type="spellEnd"/>
+    </w:p>
+    <w:p>
+      <w:pPr>
+        <w:pStyle w:val="Prrafodelista"/>
+        <w:ind w:left="1080"/>
+        <w:rPr>
+          <w:lang w:val="es-ES"/>
+        </w:rPr>
+      </w:pPr>
+    </w:p>
+    <w:p>
+      <w:pPr>
+        <w:pStyle w:val="Prrafodelista"/>
+        <w:rPr>
+          <w:b/>
+          <w:lang w:val="es-ES"/>
+        </w:rPr>
+      </w:pPr>
+      <w:r>
+        <w:rPr>
+          <w:b/>
+          <w:lang w:val="es-ES"/>
+        </w:rPr>
+        <w:drawing>
+          <wp:inline distT="0" distB="0" distL="0" distR="0" wp14:anchorId="619271A2" wp14:editId="5BDE9093">
+            <wp:extent cx="3577133" cy="877891"/>
+            <wp:effectExtent l="0" t="0" r="4445" b="0"/>
+            <wp:docPr id="36" name="Imagen 36"/>
+            <wp:cNvGraphicFramePr>
+              <a:graphicFrameLocks xmlns:a="http://schemas.openxmlformats.org/drawingml/2006/main" noChangeAspect="1"/>
+            </wp:cNvGraphicFramePr>
+            <a:graphic xmlns:a="http://schemas.openxmlformats.org/drawingml/2006/main">
+              <a:graphicData uri="http://schemas.openxmlformats.org/drawingml/2006/picture">
+                <pic:pic xmlns:pic="http://schemas.openxmlformats.org/drawingml/2006/picture">
+                  <pic:nvPicPr>
+                    <pic:cNvPr id="1" name=""/>
+                    <pic:cNvPicPr/>
+                  </pic:nvPicPr>
+                  <pic:blipFill>
+                    <a:blip r:embed="rId40"/>
+                    <a:stretch>
+                      <a:fillRect/>
+                    </a:stretch>
+                  </pic:blipFill>
+                  <pic:spPr>
+                    <a:xfrm>
+                      <a:off x="0" y="0"/>
+                      <a:ext cx="3643917" cy="894281"/>
+                    </a:xfrm>
+                    <a:prstGeom prst="rect">
+                      <a:avLst/>
+                    </a:prstGeom>
+                  </pic:spPr>
+                </pic:pic>
+              </a:graphicData>
+            </a:graphic>
+          </wp:inline>
+        </w:drawing>
+      </w:r>
+    </w:p>
+    <w:p>
+      <w:pPr>
+        <w:pStyle w:val="Prrafodelista"/>
+        <w:numPr>
+          <w:ilvl w:val="0"/>
+          <w:numId w:val="8"/>
+        </w:numPr>
+        <w:rPr>
+          <w:lang w:val="es-ES"/>
+        </w:rPr>
+      </w:pPr>
+      <w:r>
+        <w:rPr>
+          <w:lang w:val="es-ES"/>
+        </w:rPr>
+        <w:t>Luego probamos</w:t>
+      </w:r>
+    </w:p>
+    <w:p>
+      <w:pPr>
+        <w:rPr>
+          <w:lang w:val="es-ES"/>
+        </w:rPr>
+      </w:pPr>
+      <w:r>
+        <w:rPr>
+          <w:lang w:val="es-ES"/>
+        </w:rPr>
+        <w:drawing>
+          <wp:inline distT="0" distB="0" distL="0" distR="0" wp14:anchorId="74FB8D4B" wp14:editId="13BA2D93">
+            <wp:extent cx="4381804" cy="1737749"/>
+            <wp:effectExtent l="0" t="0" r="0" b="0"/>
+            <wp:docPr id="37" name="Imagen 37"/>
+            <wp:cNvGraphicFramePr>
+              <a:graphicFrameLocks xmlns:a="http://schemas.openxmlformats.org/drawingml/2006/main" noChangeAspect="1"/>
+            </wp:cNvGraphicFramePr>
+            <a:graphic xmlns:a="http://schemas.openxmlformats.org/drawingml/2006/main">
+              <a:graphicData uri="http://schemas.openxmlformats.org/drawingml/2006/picture">
+                <pic:pic xmlns:pic="http://schemas.openxmlformats.org/drawingml/2006/picture">
+                  <pic:nvPicPr>
+                    <pic:cNvPr id="1" name=""/>
+                    <pic:cNvPicPr/>
+                  </pic:nvPicPr>
+                  <pic:blipFill>
+                    <a:blip r:embed="rId41"/>
+                    <a:stretch>
+                      <a:fillRect/>
+                    </a:stretch>
+                  </pic:blipFill>
+                  <pic:spPr>
+                    <a:xfrm>
+                      <a:off x="0" y="0"/>
+                      <a:ext cx="4388457" cy="1740388"/>
+                    </a:xfrm>
+                    <a:prstGeom prst="rect">
+                      <a:avLst/>
+                    </a:prstGeom>
+                  </pic:spPr>
+                </pic:pic>
+              </a:graphicData>
+            </a:graphic>
+          </wp:inline>
+        </w:drawing>
+      </w:r>
+    </w:p>
+    <w:p>
+      <w:pPr>
+        <w:pStyle w:val="Prrafodelista"/>
+        <w:numPr>
+          <w:ilvl w:val="0"/>
+          <w:numId w:val="8"/>
+        </w:numPr>
+        <w:rPr>
+          <w:lang w:val="es-ES"/>
+        </w:rPr>
+      </w:pPr>
+      <w:r>
+        <w:rPr>
+          <w:lang w:val="es-ES"/>
+        </w:rPr>
+        <w:t xml:space="preserve">Abrimos el archivo </w:t>
+      </w:r>
+      <w:proofErr w:type="spellStart"/>
+      <w:r>
+        <w:rPr>
+          <w:lang w:val="es-ES"/>
+        </w:rPr>
+        <w:t>Routes.php</w:t>
+      </w:r>
+      <w:proofErr w:type="spellEnd"/>
+      <w:r>
+        <w:rPr>
+          <w:lang w:val="es-ES"/>
+        </w:rPr>
+        <w:t xml:space="preserve"> que está en </w:t>
+      </w:r>
+      <w:proofErr w:type="spellStart"/>
+      <w:r>
+        <w:rPr>
+          <w:lang w:val="es-ES"/>
+        </w:rPr>
+        <w:t>Boot</w:t>
+      </w:r>
+      <w:proofErr w:type="spellEnd"/>
+      <w:r>
+        <w:rPr>
+          <w:lang w:val="es-ES"/>
+        </w:rPr>
+        <w:t>.</w:t>
+      </w:r>
+    </w:p>
+    <w:p>
+      <w:pPr>
+        <w:pStyle w:val="Prrafodelista"/>
+        <w:numPr>
+          <w:ilvl w:val="0"/>
+          <w:numId w:val="8"/>
+        </w:numPr>
+        <w:rPr>
+          <w:lang w:val="es-ES"/>
+        </w:rPr>
+      </w:pPr>
+      <w:r>
+        <w:rPr>
+          <w:lang w:val="es-ES"/>
+        </w:rPr>
+        <w:t xml:space="preserve">Oprimimos F1 para </w:t>
+      </w:r>
+      <w:r>
+        <w:rPr>
+          <w:lang w:val="es-ES"/>
+        </w:rPr>
+        <w:t>poder usar los diferentes comandos</w:t>
+      </w:r>
+    </w:p>
+    <w:p>
+      <w:pPr>
+        <w:pStyle w:val="Prrafodelista"/>
+        <w:numPr>
+          <w:ilvl w:val="0"/>
+          <w:numId w:val="8"/>
+        </w:numPr>
+        <w:rPr>
+          <w:lang w:val="es-ES"/>
+        </w:rPr>
+      </w:pPr>
+      <w:r>
+        <w:rPr>
+          <w:lang w:val="es-ES"/>
+        </w:rPr>
+        <w:t xml:space="preserve">Luego escribimos </w:t>
+      </w:r>
+      <w:proofErr w:type="spellStart"/>
+      <w:r>
+        <w:rPr>
+          <w:lang w:val="es-ES"/>
+        </w:rPr>
+        <w:t>spark</w:t>
+      </w:r>
+      <w:proofErr w:type="spellEnd"/>
+    </w:p>
+    <w:p>
+      <w:pPr>
+        <w:pStyle w:val="Prrafodelista"/>
+        <w:numPr>
+          <w:ilvl w:val="0"/>
+          <w:numId w:val="8"/>
+        </w:numPr>
+        <w:rPr>
+          <w:lang w:val="es-ES"/>
+        </w:rPr>
+      </w:pPr>
+      <w:r>
+        <w:rPr>
+          <w:lang w:val="es-ES"/>
+        </w:rPr>
+        <w:t xml:space="preserve">Elegimos </w:t>
+      </w:r>
+      <w:proofErr w:type="spellStart"/>
+      <w:r>
+        <w:rPr>
+          <w:lang w:val="es-ES"/>
+        </w:rPr>
+        <w:t>Create</w:t>
+      </w:r>
+      <w:proofErr w:type="spellEnd"/>
+      <w:r>
+        <w:rPr>
+          <w:lang w:val="es-ES"/>
+        </w:rPr>
+        <w:t xml:space="preserve"> </w:t>
+      </w:r>
+      <w:proofErr w:type="spellStart"/>
+      <w:r>
+        <w:rPr>
+          <w:lang w:val="es-ES"/>
+        </w:rPr>
+        <w:t>Route</w:t>
+      </w:r>
+      <w:proofErr w:type="spellEnd"/>
+    </w:p>
+    <w:p>
+      <w:pPr>
+        <w:pStyle w:val="Prrafodelista"/>
+        <w:ind w:left="1080"/>
+        <w:rPr>
+          <w:lang w:val="es-ES"/>
+        </w:rPr>
+      </w:pPr>
+      <w:r>
+        <w:rPr>
+          <w:lang w:val="es-ES"/>
+        </w:rPr>
+        <w:t>El nombre sería crear, el controlador sería Cursos. El método sería crear</w:t>
+      </w:r>
+    </w:p>
+    <w:p>
+      <w:pPr>
+        <w:pStyle w:val="Prrafodelista"/>
+        <w:ind w:left="1080"/>
+        <w:rPr>
+          <w:lang w:val="es-ES"/>
+        </w:rPr>
+      </w:pPr>
+    </w:p>
+    <w:p>
+      <w:pPr>
+        <w:rPr>
+          <w:lang w:val="es-ES"/>
+        </w:rPr>
+      </w:pPr>
+      <w:r>
+        <w:rPr>
+          <w:lang w:val="es-ES"/>
+        </w:rPr>
+        <w:lastRenderedPageBreak/>
+        <w:drawing>
+          <wp:inline distT="0" distB="0" distL="0" distR="0" wp14:anchorId="092FF984" wp14:editId="459B197F">
+            <wp:extent cx="4020779" cy="1068019"/>
+            <wp:effectExtent l="0" t="0" r="0" b="0"/>
+            <wp:docPr id="38" name="Imagen 38"/>
+            <wp:cNvGraphicFramePr>
+              <a:graphicFrameLocks xmlns:a="http://schemas.openxmlformats.org/drawingml/2006/main" noChangeAspect="1"/>
+            </wp:cNvGraphicFramePr>
+            <a:graphic xmlns:a="http://schemas.openxmlformats.org/drawingml/2006/main">
+              <a:graphicData uri="http://schemas.openxmlformats.org/drawingml/2006/picture">
+                <pic:pic xmlns:pic="http://schemas.openxmlformats.org/drawingml/2006/picture">
+                  <pic:nvPicPr>
+                    <pic:cNvPr id="1" name=""/>
+                    <pic:cNvPicPr/>
+                  </pic:nvPicPr>
+                  <pic:blipFill>
+                    <a:blip r:embed="rId42"/>
+                    <a:stretch>
+                      <a:fillRect/>
+                    </a:stretch>
+                  </pic:blipFill>
+                  <pic:spPr>
+                    <a:xfrm>
+                      <a:off x="0" y="0"/>
+                      <a:ext cx="4053878" cy="1076811"/>
+                    </a:xfrm>
+                    <a:prstGeom prst="rect">
+                      <a:avLst/>
+                    </a:prstGeom>
+                  </pic:spPr>
+                </pic:pic>
+              </a:graphicData>
+            </a:graphic>
+          </wp:inline>
+        </w:drawing>
+      </w:r>
+    </w:p>
+    <w:p>
+      <w:pPr>
+        <w:rPr>
+          <w:lang w:val="es-ES"/>
+        </w:rPr>
+      </w:pPr>
+    </w:p>
+    <w:p>
+      <w:pPr>
+        <w:jc w:val="center"/>
+        <w:rPr>
+          <w:b/>
+          <w:lang w:val="es-ES"/>
+        </w:rPr>
+      </w:pPr>
+      <w:r>
+        <w:rPr>
+          <w:b/>
+          <w:lang w:val="es-ES"/>
+        </w:rPr>
+        <w:t>MODIFICANDO EL FORMULARIO DE CREAR Y AGREGANDO EL FORMULARIO</w:t>
+      </w:r>
+    </w:p>
+    <w:p>
+      <w:pPr>
+        <w:pStyle w:val="Prrafodelista"/>
+        <w:numPr>
+          <w:ilvl w:val="0"/>
+          <w:numId w:val="9"/>
+        </w:numPr>
+        <w:rPr>
+          <w:lang w:val="es-ES"/>
+        </w:rPr>
+      </w:pPr>
+      <w:r>
+        <w:rPr>
+          <w:lang w:val="es-ES"/>
+        </w:rPr>
+        <w:t xml:space="preserve">Se incluye primero cabecera y pie en el controlador, en el método </w:t>
+      </w:r>
+      <w:proofErr w:type="gramStart"/>
+      <w:r>
+        <w:rPr>
+          <w:lang w:val="es-ES"/>
+        </w:rPr>
+        <w:t>crear(</w:t>
+      </w:r>
+      <w:proofErr w:type="gramEnd"/>
+      <w:r>
+        <w:rPr>
+          <w:lang w:val="es-ES"/>
+        </w:rPr>
+        <w:t>)</w:t>
+      </w:r>
+    </w:p>
+    <w:p>
+      <w:pPr>
+        <w:ind w:left="360"/>
+        <w:rPr>
+          <w:lang w:val="es-ES"/>
+        </w:rPr>
+      </w:pPr>
+      <w:r>
+        <w:rPr>
+          <w:lang w:val="es-ES"/>
+        </w:rPr>
+        <w:drawing>
+          <wp:inline distT="0" distB="0" distL="0" distR="0" wp14:anchorId="3033950A" wp14:editId="45E96A36">
+            <wp:extent cx="4089196" cy="2018225"/>
+            <wp:effectExtent l="0" t="0" r="6985" b="1270"/>
+            <wp:docPr id="40" name="Imagen 40"/>
+            <wp:cNvGraphicFramePr>
+              <a:graphicFrameLocks xmlns:a="http://schemas.openxmlformats.org/drawingml/2006/main" noChangeAspect="1"/>
+            </wp:cNvGraphicFramePr>
+            <a:graphic xmlns:a="http://schemas.openxmlformats.org/drawingml/2006/main">
+              <a:graphicData uri="http://schemas.openxmlformats.org/drawingml/2006/picture">
+                <pic:pic xmlns:pic="http://schemas.openxmlformats.org/drawingml/2006/picture">
+                  <pic:nvPicPr>
+                    <pic:cNvPr id="1" name=""/>
+                    <pic:cNvPicPr/>
+                  </pic:nvPicPr>
+                  <pic:blipFill>
+                    <a:blip r:embed="rId43"/>
+                    <a:stretch>
+                      <a:fillRect/>
+                    </a:stretch>
+                  </pic:blipFill>
+                  <pic:spPr>
+                    <a:xfrm>
+                      <a:off x="0" y="0"/>
+                      <a:ext cx="4098469" cy="2022802"/>
+                    </a:xfrm>
+                    <a:prstGeom prst="rect">
+                      <a:avLst/>
+                    </a:prstGeom>
+                  </pic:spPr>
+                </pic:pic>
+              </a:graphicData>
+            </a:graphic>
+          </wp:inline>
+        </w:drawing>
+      </w:r>
+    </w:p>
+    <w:p>
+      <w:pPr>
+        <w:pStyle w:val="Prrafodelista"/>
+        <w:numPr>
+          <w:ilvl w:val="0"/>
+          <w:numId w:val="9"/>
+        </w:numPr>
+        <w:rPr>
+          <w:lang w:val="es-ES"/>
+        </w:rPr>
+      </w:pPr>
+      <w:r>
+        <w:rPr>
+          <w:lang w:val="es-ES"/>
+        </w:rPr>
+        <w:t>Se borra lo que había en la vista crear y se agregan cabecera y pie:</w:t>
+      </w:r>
+    </w:p>
+    <w:p>
+      <w:pPr>
+        <w:rPr>
+          <w:lang w:val="es-ES"/>
+        </w:rPr>
+      </w:pPr>
+      <w:r>
+        <w:rPr>
+          <w:lang w:val="es-ES"/>
+        </w:rPr>
+        <w:drawing>
+          <wp:inline distT="0" distB="0" distL="0" distR="0" wp14:anchorId="421A489A" wp14:editId="3FD369C2">
+            <wp:extent cx="3372307" cy="2098324"/>
+            <wp:effectExtent l="0" t="0" r="0" b="0"/>
+            <wp:docPr id="39" name="Imagen 39"/>
+            <wp:cNvGraphicFramePr>
+              <a:graphicFrameLocks xmlns:a="http://schemas.openxmlformats.org/drawingml/2006/main" noChangeAspect="1"/>
+            </wp:cNvGraphicFramePr>
+            <a:graphic xmlns:a="http://schemas.openxmlformats.org/drawingml/2006/main">
+              <a:graphicData uri="http://schemas.openxmlformats.org/drawingml/2006/picture">
+                <pic:pic xmlns:pic="http://schemas.openxmlformats.org/drawingml/2006/picture">
+                  <pic:nvPicPr>
+                    <pic:cNvPr id="1" name=""/>
+                    <pic:cNvPicPr/>
+                  </pic:nvPicPr>
+                  <pic:blipFill>
+                    <a:blip r:embed="rId44"/>
+                    <a:stretch>
+                      <a:fillRect/>
+                    </a:stretch>
+                  </pic:blipFill>
+                  <pic:spPr>
+                    <a:xfrm>
+                      <a:off x="0" y="0"/>
+                      <a:ext cx="3377909" cy="2101810"/>
+                    </a:xfrm>
+                    <a:prstGeom prst="rect">
+                      <a:avLst/>
+                    </a:prstGeom>
+                  </pic:spPr>
+                </pic:pic>
+              </a:graphicData>
+            </a:graphic>
+          </wp:inline>
+        </w:drawing>
+      </w:r>
+    </w:p>
+    <w:p>
+      <w:pPr>
+        <w:pStyle w:val="Prrafodelista"/>
+        <w:numPr>
+          <w:ilvl w:val="0"/>
+          <w:numId w:val="9"/>
+        </w:numPr>
+        <w:rPr>
+          <w:lang w:val="es-ES"/>
+        </w:rPr>
+      </w:pPr>
+      <w:r>
+        <w:rPr>
+          <w:lang w:val="es-ES"/>
+        </w:rPr>
+        <w:t>El resultado es:</w:t>
+      </w:r>
+    </w:p>
+    <w:p>
+      <w:pPr>
+        <w:rPr>
+          <w:lang w:val="es-ES"/>
+        </w:rPr>
+      </w:pPr>
+      <w:r>
+        <w:rPr>
+          <w:lang w:val="es-ES"/>
+        </w:rPr>
+        <w:lastRenderedPageBreak/>
+        <w:drawing>
+          <wp:inline distT="0" distB="0" distL="0" distR="0" wp14:anchorId="7DFE4440" wp14:editId="2985DA81">
+            <wp:extent cx="4058216" cy="1800476"/>
+            <wp:effectExtent l="0" t="0" r="0" b="9525"/>
+            <wp:docPr id="42" name="Imagen 42"/>
+            <wp:cNvGraphicFramePr>
+              <a:graphicFrameLocks xmlns:a="http://schemas.openxmlformats.org/drawingml/2006/main" noChangeAspect="1"/>
+            </wp:cNvGraphicFramePr>
+            <a:graphic xmlns:a="http://schemas.openxmlformats.org/drawingml/2006/main">
+              <a:graphicData uri="http://schemas.openxmlformats.org/drawingml/2006/picture">
+                <pic:pic xmlns:pic="http://schemas.openxmlformats.org/drawingml/2006/picture">
+                  <pic:nvPicPr>
+                    <pic:cNvPr id="1" name=""/>
+                    <pic:cNvPicPr/>
+                  </pic:nvPicPr>
+                  <pic:blipFill>
+                    <a:blip r:embed="rId45"/>
+                    <a:stretch>
+                      <a:fillRect/>
+                    </a:stretch>
+                  </pic:blipFill>
+                  <pic:spPr>
+                    <a:xfrm>
+                      <a:off x="0" y="0"/>
+                      <a:ext cx="4058216" cy="1800476"/>
+                    </a:xfrm>
+                    <a:prstGeom prst="rect">
+                      <a:avLst/>
+                    </a:prstGeom>
+                  </pic:spPr>
+                </pic:pic>
+              </a:graphicData>
+            </a:graphic>
+          </wp:inline>
+        </w:drawing>
+      </w:r>
+    </w:p>
+    <w:p>
+      <w:pPr>
+        <w:pStyle w:val="Prrafodelista"/>
+        <w:numPr>
+          <w:ilvl w:val="0"/>
+          <w:numId w:val="9"/>
+        </w:numPr>
+        <w:rPr>
+          <w:lang w:val="es-ES"/>
+        </w:rPr>
+      </w:pPr>
+      <w:r>
+        <w:rPr>
+          <w:lang w:val="es-ES"/>
+        </w:rPr>
+        <w:t xml:space="preserve">Se agrega el código para el formulario en </w:t>
+      </w:r>
+      <w:proofErr w:type="spellStart"/>
+      <w:r>
+        <w:rPr>
+          <w:lang w:val="es-ES"/>
+        </w:rPr>
+        <w:t>crear.php</w:t>
+      </w:r>
+      <w:proofErr w:type="spellEnd"/>
+      <w:r>
+        <w:rPr>
+          <w:lang w:val="es-ES"/>
+        </w:rPr>
+        <w:t>:</w:t>
+      </w:r>
+    </w:p>
+    <w:p>
+      <w:pPr>
+        <w:ind w:left="360"/>
+        <w:rPr>
+          <w:lang w:val="es-ES"/>
+        </w:rPr>
+      </w:pPr>
+      <w:r>
+        <w:rPr>
+          <w:lang w:val="es-ES"/>
+        </w:rPr>
+        <w:drawing>
+          <wp:inline distT="0" distB="0" distL="0" distR="0" wp14:anchorId="4A8D5B73" wp14:editId="1A57A867">
+            <wp:extent cx="6100877" cy="2407769"/>
+            <wp:effectExtent l="0" t="0" r="0" b="0"/>
+            <wp:docPr id="43" name="Imagen 43"/>
+            <wp:cNvGraphicFramePr>
+              <a:graphicFrameLocks xmlns:a="http://schemas.openxmlformats.org/drawingml/2006/main" noChangeAspect="1"/>
+            </wp:cNvGraphicFramePr>
+            <a:graphic xmlns:a="http://schemas.openxmlformats.org/drawingml/2006/main">
+              <a:graphicData uri="http://schemas.openxmlformats.org/drawingml/2006/picture">
+                <pic:pic xmlns:pic="http://schemas.openxmlformats.org/drawingml/2006/picture">
+                  <pic:nvPicPr>
+                    <pic:cNvPr id="1" name=""/>
+                    <pic:cNvPicPr/>
+                  </pic:nvPicPr>
+                  <pic:blipFill>
+                    <a:blip r:embed="rId46"/>
+                    <a:stretch>
+                      <a:fillRect/>
+                    </a:stretch>
+                  </pic:blipFill>
+                  <pic:spPr>
+                    <a:xfrm>
+                      <a:off x="0" y="0"/>
+                      <a:ext cx="6124538" cy="2417107"/>
+                    </a:xfrm>
+                    <a:prstGeom prst="rect">
+                      <a:avLst/>
+                    </a:prstGeom>
+                  </pic:spPr>
+                </pic:pic>
+              </a:graphicData>
+            </a:graphic>
+          </wp:inline>
+        </w:drawing>
+      </w:r>
+    </w:p>
+    <w:p>
+      <w:pPr>
+        <w:ind w:left="360"/>
+        <w:rPr>
+          <w:lang w:val="es-ES"/>
+        </w:rPr>
+      </w:pPr>
+    </w:p>
+    <w:p>
+      <w:pPr>
+        <w:ind w:left="360"/>
+        <w:jc w:val="center"/>
+        <w:rPr>
+          <w:b/>
+          <w:lang w:val="es-ES"/>
+        </w:rPr>
+      </w:pPr>
+      <w:r>
+        <w:rPr>
+          <w:b/>
+          <w:lang w:val="es-ES"/>
+        </w:rPr>
+        <w:t>ENVÍO LA INFORMACIÓN POR POST</w:t>
+      </w:r>
+    </w:p>
+    <w:p>
+      <w:pPr>
+        <w:ind w:left="360"/>
+        <w:rPr>
+          <w:lang w:val="es-ES"/>
+        </w:rPr>
+      </w:pPr>
+      <w:r>
+        <w:rPr>
+          <w:lang w:val="es-ES"/>
+        </w:rPr>
+        <w:t>¿Cómo envío y almaceno la información del formulario?</w:t>
+      </w:r>
+    </w:p>
+    <w:p>
+      <w:pPr>
+        <w:pStyle w:val="Prrafodelista"/>
+        <w:numPr>
+          <w:ilvl w:val="0"/>
+          <w:numId w:val="10"/>
+        </w:numPr>
+        <w:rPr>
+          <w:lang w:val="es-ES"/>
+        </w:rPr>
+      </w:pPr>
+      <w:r>
+        <w:rPr>
+          <w:lang w:val="es-ES"/>
+        </w:rPr>
+        <w:t xml:space="preserve">Se debe indicar en el </w:t>
+      </w:r>
+      <w:proofErr w:type="spellStart"/>
+      <w:r>
+        <w:rPr>
+          <w:lang w:val="es-ES"/>
+        </w:rPr>
+        <w:t>action</w:t>
+      </w:r>
+      <w:proofErr w:type="spellEnd"/>
+      <w:r>
+        <w:rPr>
+          <w:lang w:val="es-ES"/>
+        </w:rPr>
+        <w:t xml:space="preserve"> a través de </w:t>
+      </w:r>
+      <w:proofErr w:type="spellStart"/>
+      <w:r>
+        <w:rPr>
+          <w:lang w:val="es-ES"/>
+        </w:rPr>
+        <w:t>site_url</w:t>
+      </w:r>
+      <w:proofErr w:type="spellEnd"/>
+      <w:r>
+        <w:rPr>
+          <w:lang w:val="es-ES"/>
+        </w:rPr>
+        <w:t xml:space="preserve"> y la ruta guardar. Se debe crear dicha ruta.</w:t>
+      </w:r>
+    </w:p>
+    <w:p>
+      <w:pPr>
+        <w:ind w:left="360"/>
+        <w:rPr>
+          <w:lang w:val="es-ES"/>
+        </w:rPr>
+      </w:pPr>
+      <w:r>
+        <w:rPr>
+          <w:lang w:val="es-ES"/>
+        </w:rPr>
+        <w:drawing>
+          <wp:inline distT="0" distB="0" distL="0" distR="0" wp14:anchorId="1E15C796" wp14:editId="4EB14C4C">
+            <wp:extent cx="5612130" cy="485140"/>
+            <wp:effectExtent l="0" t="0" r="7620" b="0"/>
+            <wp:docPr id="44" name="Imagen 44"/>
+            <wp:cNvGraphicFramePr>
+              <a:graphicFrameLocks xmlns:a="http://schemas.openxmlformats.org/drawingml/2006/main" noChangeAspect="1"/>
+            </wp:cNvGraphicFramePr>
+            <a:graphic xmlns:a="http://schemas.openxmlformats.org/drawingml/2006/main">
+              <a:graphicData uri="http://schemas.openxmlformats.org/drawingml/2006/picture">
+                <pic:pic xmlns:pic="http://schemas.openxmlformats.org/drawingml/2006/picture">
+                  <pic:nvPicPr>
+                    <pic:cNvPr id="1" name=""/>
+                    <pic:cNvPicPr/>
+                  </pic:nvPicPr>
+                  <pic:blipFill>
+                    <a:blip r:embed="rId47"/>
+                    <a:stretch>
+                      <a:fillRect/>
+                    </a:stretch>
+                  </pic:blipFill>
+                  <pic:spPr>
+                    <a:xfrm>
+                      <a:off x="0" y="0"/>
+                      <a:ext cx="5612130" cy="485140"/>
+                    </a:xfrm>
+                    <a:prstGeom prst="rect">
+                      <a:avLst/>
+                    </a:prstGeom>
+                  </pic:spPr>
+                </pic:pic>
+              </a:graphicData>
+            </a:graphic>
+          </wp:inline>
+        </w:drawing>
+      </w:r>
+    </w:p>
+    <w:p>
+      <w:pPr>
+        <w:pStyle w:val="Prrafodelista"/>
+        <w:numPr>
+          <w:ilvl w:val="0"/>
+          <w:numId w:val="10"/>
+        </w:numPr>
+        <w:rPr>
+          <w:lang w:val="es-ES"/>
+        </w:rPr>
+      </w:pPr>
+      <w:r>
+        <w:rPr>
+          <w:lang w:val="es-ES"/>
+        </w:rPr>
+        <w:t xml:space="preserve">Se abre el archivo de </w:t>
+      </w:r>
+      <w:proofErr w:type="spellStart"/>
+      <w:r>
+        <w:rPr>
+          <w:lang w:val="es-ES"/>
+        </w:rPr>
+        <w:t>Routes.php</w:t>
+      </w:r>
+      <w:proofErr w:type="spellEnd"/>
+      <w:r>
+        <w:rPr>
+          <w:lang w:val="es-ES"/>
+        </w:rPr>
+        <w:t xml:space="preserve">. </w:t>
+      </w:r>
       <w:bookmarkStart w:id="0" w:name="_GoBack"/>
       <w:bookmarkEnd w:id="0"/>
+      <w:r>
+        <w:rPr>
+          <w:lang w:val="es-ES"/>
+        </w:rPr>
+        <w:t>La ruta se crea con el nombre guardar, asociada al controlador Cursos y al método guardar que luego debemos crearlo también.</w:t>
+      </w:r>
+    </w:p>
+    <w:p>
+      <w:pPr>
+        <w:rPr>
+          <w:lang w:val="es-ES"/>
+        </w:rPr>
+      </w:pPr>
+    </w:p>
+    <w:p>
+      <w:pPr>
+        <w:ind w:left="360"/>
+        <w:rPr>
+          <w:lang w:val="es-ES"/>
+        </w:rPr>
+      </w:pPr>
+    </w:p>
+    <w:p>
+      <w:pPr>
+        <w:ind w:left="360"/>
+        <w:rPr>
+          <w:lang w:val="es-ES"/>
+        </w:rPr>
+      </w:pPr>
+    </w:p>
+    <w:p>
+      <w:pPr>
+        <w:rPr>
+          <w:lang w:val="es-ES"/>
+        </w:rPr>
+      </w:pPr>
     </w:p>
     <w:p>
       <w:pPr>
@@ -3988,6 +5033,96 @@
     </w:lvl>
   </w:abstractNum>
   <w:abstractNum w:abstractNumId="1" w15:restartNumberingAfterBreak="0">
+    <w:nsid w:val="1F750766"/>
+    <w:multiLevelType w:val="hybridMultilevel"/>
+    <w:tmpl w:val="BE1E03C4"/>
+    <w:lvl w:ilvl="0" w:tplc="FDE86DF4">
+      <w:start w:val="1"/>
+      <w:numFmt w:val="decimal"/>
+      <w:lvlText w:val="%1."/>
+      <w:lvlJc w:val="left"/>
+      <w:pPr>
+        <w:ind w:left="1080" w:hanging="360"/>
+      </w:pPr>
+      <w:rPr>
+        <w:rFonts w:hint="default"/>
+        <w:b/>
+      </w:rPr>
+    </w:lvl>
+    <w:lvl w:ilvl="1" w:tplc="240A0019" w:tentative="1">
+      <w:start w:val="1"/>
+      <w:numFmt w:val="lowerLetter"/>
+      <w:lvlText w:val="%2."/>
+      <w:lvlJc w:val="left"/>
+      <w:pPr>
+        <w:ind w:left="1800" w:hanging="360"/>
+      </w:pPr>
+    </w:lvl>
+    <w:lvl w:ilvl="2" w:tplc="240A001B" w:tentative="1">
+      <w:start w:val="1"/>
+      <w:numFmt w:val="lowerRoman"/>
+      <w:lvlText w:val="%3."/>
+      <w:lvlJc w:val="right"/>
+      <w:pPr>
+        <w:ind w:left="2520" w:hanging="180"/>
+      </w:pPr>
+    </w:lvl>
+    <w:lvl w:ilvl="3" w:tplc="240A000F" w:tentative="1">
+      <w:start w:val="1"/>
+      <w:numFmt w:val="decimal"/>
+      <w:lvlText w:val="%4."/>
+      <w:lvlJc w:val="left"/>
+      <w:pPr>
+        <w:ind w:left="3240" w:hanging="360"/>
+      </w:pPr>
+    </w:lvl>
+    <w:lvl w:ilvl="4" w:tplc="240A0019" w:tentative="1">
+      <w:start w:val="1"/>
+      <w:numFmt w:val="lowerLetter"/>
+      <w:lvlText w:val="%5."/>
+      <w:lvlJc w:val="left"/>
+      <w:pPr>
+        <w:ind w:left="3960" w:hanging="360"/>
+      </w:pPr>
+    </w:lvl>
+    <w:lvl w:ilvl="5" w:tplc="240A001B" w:tentative="1">
+      <w:start w:val="1"/>
+      <w:numFmt w:val="lowerRoman"/>
+      <w:lvlText w:val="%6."/>
+      <w:lvlJc w:val="right"/>
+      <w:pPr>
+        <w:ind w:left="4680" w:hanging="180"/>
+      </w:pPr>
+    </w:lvl>
+    <w:lvl w:ilvl="6" w:tplc="240A000F" w:tentative="1">
+      <w:start w:val="1"/>
+      <w:numFmt w:val="decimal"/>
+      <w:lvlText w:val="%7."/>
+      <w:lvlJc w:val="left"/>
+      <w:pPr>
+        <w:ind w:left="5400" w:hanging="360"/>
+      </w:pPr>
+    </w:lvl>
+    <w:lvl w:ilvl="7" w:tplc="240A0019" w:tentative="1">
+      <w:start w:val="1"/>
+      <w:numFmt w:val="lowerLetter"/>
+      <w:lvlText w:val="%8."/>
+      <w:lvlJc w:val="left"/>
+      <w:pPr>
+        <w:ind w:left="6120" w:hanging="360"/>
+      </w:pPr>
+    </w:lvl>
+    <w:lvl w:ilvl="8" w:tplc="240A001B" w:tentative="1">
+      <w:start w:val="1"/>
+      <w:numFmt w:val="lowerRoman"/>
+      <w:lvlText w:val="%9."/>
+      <w:lvlJc w:val="right"/>
+      <w:pPr>
+        <w:ind w:left="6840" w:hanging="180"/>
+      </w:pPr>
+    </w:lvl>
+  </w:abstractNum>
+  <w:abstractNum w:abstractNumId="2" w15:restartNumberingAfterBreak="0">
     <w:nsid w:val="26E8498F"/>
     <w:multiLevelType w:val="hybridMultilevel"/>
     <w:tmpl w:val="8A045306"/>
@@ -4076,7 +5211,7 @@
       </w:pPr>
     </w:lvl>
   </w:abstractNum>
-  <w:abstractNum w:abstractNumId="2" w15:restartNumberingAfterBreak="0">
+  <w:abstractNum w:abstractNumId="3" w15:restartNumberingAfterBreak="0">
     <w:nsid w:val="27471187"/>
     <w:multiLevelType w:val="hybridMultilevel"/>
     <w:tmpl w:val="DD6652A6"/>
@@ -4165,7 +5300,96 @@
       </w:pPr>
     </w:lvl>
   </w:abstractNum>
-  <w:abstractNum w:abstractNumId="3" w15:restartNumberingAfterBreak="0">
+  <w:abstractNum w:abstractNumId="4" w15:restartNumberingAfterBreak="0">
+    <w:nsid w:val="2C8C38FD"/>
+    <w:multiLevelType w:val="hybridMultilevel"/>
+    <w:tmpl w:val="B252A008"/>
+    <w:lvl w:ilvl="0" w:tplc="240A000F">
+      <w:start w:val="1"/>
+      <w:numFmt w:val="decimal"/>
+      <w:lvlText w:val="%1."/>
+      <w:lvlJc w:val="left"/>
+      <w:pPr>
+        <w:ind w:left="720" w:hanging="360"/>
+      </w:pPr>
+      <w:rPr>
+        <w:rFonts w:hint="default"/>
+      </w:rPr>
+    </w:lvl>
+    <w:lvl w:ilvl="1" w:tplc="240A0019" w:tentative="1">
+      <w:start w:val="1"/>
+      <w:numFmt w:val="lowerLetter"/>
+      <w:lvlText w:val="%2."/>
+      <w:lvlJc w:val="left"/>
+      <w:pPr>
+        <w:ind w:left="1440" w:hanging="360"/>
+      </w:pPr>
+    </w:lvl>
+    <w:lvl w:ilvl="2" w:tplc="240A001B" w:tentative="1">
+      <w:start w:val="1"/>
+      <w:numFmt w:val="lowerRoman"/>
+      <w:lvlText w:val="%3."/>
+      <w:lvlJc w:val="right"/>
+      <w:pPr>
+        <w:ind w:left="2160" w:hanging="180"/>
+      </w:pPr>
+    </w:lvl>
+    <w:lvl w:ilvl="3" w:tplc="240A000F" w:tentative="1">
+      <w:start w:val="1"/>
+      <w:numFmt w:val="decimal"/>
+      <w:lvlText w:val="%4."/>
+      <w:lvlJc w:val="left"/>
+      <w:pPr>
+        <w:ind w:left="2880" w:hanging="360"/>
+      </w:pPr>
+    </w:lvl>
+    <w:lvl w:ilvl="4" w:tplc="240A0019" w:tentative="1">
+      <w:start w:val="1"/>
+      <w:numFmt w:val="lowerLetter"/>
+      <w:lvlText w:val="%5."/>
+      <w:lvlJc w:val="left"/>
+      <w:pPr>
+        <w:ind w:left="3600" w:hanging="360"/>
+      </w:pPr>
+    </w:lvl>
+    <w:lvl w:ilvl="5" w:tplc="240A001B" w:tentative="1">
+      <w:start w:val="1"/>
+      <w:numFmt w:val="lowerRoman"/>
+      <w:lvlText w:val="%6."/>
+      <w:lvlJc w:val="right"/>
+      <w:pPr>
+        <w:ind w:left="4320" w:hanging="180"/>
+      </w:pPr>
+    </w:lvl>
+    <w:lvl w:ilvl="6" w:tplc="240A000F" w:tentative="1">
+      <w:start w:val="1"/>
+      <w:numFmt w:val="decimal"/>
+      <w:lvlText w:val="%7."/>
+      <w:lvlJc w:val="left"/>
+      <w:pPr>
+        <w:ind w:left="5040" w:hanging="360"/>
+      </w:pPr>
+    </w:lvl>
+    <w:lvl w:ilvl="7" w:tplc="240A0019" w:tentative="1">
+      <w:start w:val="1"/>
+      <w:numFmt w:val="lowerLetter"/>
+      <w:lvlText w:val="%8."/>
+      <w:lvlJc w:val="left"/>
+      <w:pPr>
+        <w:ind w:left="5760" w:hanging="360"/>
+      </w:pPr>
+    </w:lvl>
+    <w:lvl w:ilvl="8" w:tplc="240A001B" w:tentative="1">
+      <w:start w:val="1"/>
+      <w:numFmt w:val="lowerRoman"/>
+      <w:lvlText w:val="%9."/>
+      <w:lvlJc w:val="right"/>
+      <w:pPr>
+        <w:ind w:left="6480" w:hanging="180"/>
+      </w:pPr>
+    </w:lvl>
+  </w:abstractNum>
+  <w:abstractNum w:abstractNumId="5" w15:restartNumberingAfterBreak="0">
     <w:nsid w:val="2D2349E4"/>
     <w:multiLevelType w:val="hybridMultilevel"/>
     <w:tmpl w:val="A2AAC7DA"/>
@@ -4254,7 +5478,96 @@
       </w:pPr>
     </w:lvl>
   </w:abstractNum>
-  <w:abstractNum w:abstractNumId="4" w15:restartNumberingAfterBreak="0">
+  <w:abstractNum w:abstractNumId="6" w15:restartNumberingAfterBreak="0">
+    <w:nsid w:val="35AD71FB"/>
+    <w:multiLevelType w:val="hybridMultilevel"/>
+    <w:tmpl w:val="DA4410D6"/>
+    <w:lvl w:ilvl="0" w:tplc="240A000F">
+      <w:start w:val="1"/>
+      <w:numFmt w:val="decimal"/>
+      <w:lvlText w:val="%1."/>
+      <w:lvlJc w:val="left"/>
+      <w:pPr>
+        <w:ind w:left="720" w:hanging="360"/>
+      </w:pPr>
+      <w:rPr>
+        <w:rFonts w:hint="default"/>
+      </w:rPr>
+    </w:lvl>
+    <w:lvl w:ilvl="1" w:tplc="240A0019" w:tentative="1">
+      <w:start w:val="1"/>
+      <w:numFmt w:val="lowerLetter"/>
+      <w:lvlText w:val="%2."/>
+      <w:lvlJc w:val="left"/>
+      <w:pPr>
+        <w:ind w:left="1440" w:hanging="360"/>
+      </w:pPr>
+    </w:lvl>
+    <w:lvl w:ilvl="2" w:tplc="240A001B" w:tentative="1">
+      <w:start w:val="1"/>
+      <w:numFmt w:val="lowerRoman"/>
+      <w:lvlText w:val="%3."/>
+      <w:lvlJc w:val="right"/>
+      <w:pPr>
+        <w:ind w:left="2160" w:hanging="180"/>
+      </w:pPr>
+    </w:lvl>
+    <w:lvl w:ilvl="3" w:tplc="240A000F" w:tentative="1">
+      <w:start w:val="1"/>
+      <w:numFmt w:val="decimal"/>
+      <w:lvlText w:val="%4."/>
+      <w:lvlJc w:val="left"/>
+      <w:pPr>
+        <w:ind w:left="2880" w:hanging="360"/>
+      </w:pPr>
+    </w:lvl>
+    <w:lvl w:ilvl="4" w:tplc="240A0019" w:tentative="1">
+      <w:start w:val="1"/>
+      <w:numFmt w:val="lowerLetter"/>
+      <w:lvlText w:val="%5."/>
+      <w:lvlJc w:val="left"/>
+      <w:pPr>
+        <w:ind w:left="3600" w:hanging="360"/>
+      </w:pPr>
+    </w:lvl>
+    <w:lvl w:ilvl="5" w:tplc="240A001B" w:tentative="1">
+      <w:start w:val="1"/>
+      <w:numFmt w:val="lowerRoman"/>
+      <w:lvlText w:val="%6."/>
+      <w:lvlJc w:val="right"/>
+      <w:pPr>
+        <w:ind w:left="4320" w:hanging="180"/>
+      </w:pPr>
+    </w:lvl>
+    <w:lvl w:ilvl="6" w:tplc="240A000F" w:tentative="1">
+      <w:start w:val="1"/>
+      <w:numFmt w:val="decimal"/>
+      <w:lvlText w:val="%7."/>
+      <w:lvlJc w:val="left"/>
+      <w:pPr>
+        <w:ind w:left="5040" w:hanging="360"/>
+      </w:pPr>
+    </w:lvl>
+    <w:lvl w:ilvl="7" w:tplc="240A0019" w:tentative="1">
+      <w:start w:val="1"/>
+      <w:numFmt w:val="lowerLetter"/>
+      <w:lvlText w:val="%8."/>
+      <w:lvlJc w:val="left"/>
+      <w:pPr>
+        <w:ind w:left="5760" w:hanging="360"/>
+      </w:pPr>
+    </w:lvl>
+    <w:lvl w:ilvl="8" w:tplc="240A001B" w:tentative="1">
+      <w:start w:val="1"/>
+      <w:numFmt w:val="lowerRoman"/>
+      <w:lvlText w:val="%9."/>
+      <w:lvlJc w:val="right"/>
+      <w:pPr>
+        <w:ind w:left="6480" w:hanging="180"/>
+      </w:pPr>
+    </w:lvl>
+  </w:abstractNum>
+  <w:abstractNum w:abstractNumId="7" w15:restartNumberingAfterBreak="0">
     <w:nsid w:val="37A561B7"/>
     <w:multiLevelType w:val="hybridMultilevel"/>
     <w:tmpl w:val="393E48D0"/>
@@ -4343,7 +5656,7 @@
       </w:pPr>
     </w:lvl>
   </w:abstractNum>
-  <w:abstractNum w:abstractNumId="5" w15:restartNumberingAfterBreak="0">
+  <w:abstractNum w:abstractNumId="8" w15:restartNumberingAfterBreak="0">
     <w:nsid w:val="4FB053C6"/>
     <w:multiLevelType w:val="hybridMultilevel"/>
     <w:tmpl w:val="8056F0B2"/>
@@ -4432,7 +5745,7 @@
       </w:pPr>
     </w:lvl>
   </w:abstractNum>
-  <w:abstractNum w:abstractNumId="6" w15:restartNumberingAfterBreak="0">
+  <w:abstractNum w:abstractNumId="9" w15:restartNumberingAfterBreak="0">
     <w:nsid w:val="787D1C2D"/>
     <w:multiLevelType w:val="hybridMultilevel"/>
     <w:tmpl w:val="A2AAC7DA"/>
@@ -4522,25 +5835,34 @@
     </w:lvl>
   </w:abstractNum>
   <w:num w:numId="1">
+    <w:abstractNumId w:val="8"/>
+  </w:num>
+  <w:num w:numId="2">
     <w:abstractNumId w:val="5"/>
   </w:num>
-  <w:num w:numId="2">
-    <w:abstractNumId w:val="3"/>
-  </w:num>
   <w:num w:numId="3">
-    <w:abstractNumId w:val="6"/>
+    <w:abstractNumId w:val="9"/>
   </w:num>
   <w:num w:numId="4">
-    <w:abstractNumId w:val="4"/>
+    <w:abstractNumId w:val="7"/>
   </w:num>
   <w:num w:numId="5">
-    <w:abstractNumId w:val="1"/>
+    <w:abstractNumId w:val="2"/>
   </w:num>
   <w:num w:numId="6">
-    <w:abstractNumId w:val="2"/>
+    <w:abstractNumId w:val="3"/>
   </w:num>
   <w:num w:numId="7">
     <w:abstractNumId w:val="0"/>
+  </w:num>
+  <w:num w:numId="8">
+    <w:abstractNumId w:val="1"/>
+  </w:num>
+  <w:num w:numId="9">
+    <w:abstractNumId w:val="4"/>
+  </w:num>
+  <w:num w:numId="10">
+    <w:abstractNumId w:val="6"/>
   </w:num>
 </w:numbering>
 </file>

</xml_diff>